<commit_message>
modifiche a d1 e d2
</commit_message>
<xml_diff>
--- a/MaterialeD2 10.07.34/MaterialeD2/D2_T33_parte2_requisitiNonFunzionali.docx
+++ b/MaterialeD2 10.07.34/MaterialeD2/D2_T33_parte2_requisitiNonFunzionali.docx
@@ -1,6 +1,6 @@
 
 <file path=word/document.xml><?xml version="1.0" encoding="utf-8"?>
-<w:document xmlns:wpc="http://schemas.microsoft.com/office/word/2010/wordprocessingCanvas" xmlns:cx="http://schemas.microsoft.com/office/drawing/2014/chartex" xmlns:cx1="http://schemas.microsoft.com/office/drawing/2015/9/8/chartex" xmlns:cx2="http://schemas.microsoft.com/office/drawing/2015/10/21/chartex" xmlns:cx3="http://schemas.microsoft.com/office/drawing/2016/5/9/chartex" xmlns:cx4="http://schemas.microsoft.com/office/drawing/2016/5/10/chartex" xmlns:cx5="http://schemas.microsoft.com/office/drawing/2016/5/11/chartex" xmlns:cx6="http://schemas.microsoft.com/office/drawing/2016/5/12/chartex" xmlns:cx7="http://schemas.microsoft.com/office/drawing/2016/5/13/chartex" xmlns:cx8="http://schemas.microsoft.com/office/drawing/2016/5/14/chartex" xmlns:mc="http://schemas.openxmlformats.org/markup-compatibility/2006" xmlns:aink="http://schemas.microsoft.com/office/drawing/2016/ink" xmlns:am3d="http://schemas.microsoft.com/office/drawing/2017/model3d" xmlns:o="urn:schemas-microsoft-com:office:office" xmlns:oel="http://schemas.microsoft.com/office/2019/extlst" xmlns:r="http://schemas.openxmlformats.org/officeDocument/2006/relationships" xmlns:m="http://schemas.openxmlformats.org/officeDocument/2006/math" xmlns:v="urn:schemas-microsoft-com:vml" xmlns:wp14="http://schemas.microsoft.com/office/word/2010/wordprocessingDrawing" xmlns:wp="http://schemas.openxmlformats.org/drawingml/2006/wordprocessingDrawing" xmlns:w10="urn:schemas-microsoft-com:office:word" xmlns:w="http://schemas.openxmlformats.org/wordprocessingml/2006/main" xmlns:w14="http://schemas.microsoft.com/office/word/2010/wordml" xmlns:w15="http://schemas.microsoft.com/office/word/2012/wordml" xmlns:w16cex="http://schemas.microsoft.com/office/word/2018/wordml/cex" xmlns:w16cid="http://schemas.microsoft.com/office/word/2016/wordml/cid" xmlns:w16="http://schemas.microsoft.com/office/word/2018/wordml" xmlns:w16sdtdh="http://schemas.microsoft.com/office/word/2020/wordml/sdtdatahash" xmlns:w16se="http://schemas.microsoft.com/office/word/2015/wordml/symex" xmlns:wpg="http://schemas.microsoft.com/office/word/2010/wordprocessingGroup" xmlns:wpi="http://schemas.microsoft.com/office/word/2010/wordprocessingInk" xmlns:wne="http://schemas.microsoft.com/office/word/2006/wordml" xmlns:wps="http://schemas.microsoft.com/office/word/2010/wordprocessingShape" mc:Ignorable="w14 w15 w16se w16cid w16 w16cex w16sdtdh wp14">
+<w:document xmlns:wpc="http://schemas.microsoft.com/office/word/2010/wordprocessingCanvas" xmlns:cx="http://schemas.microsoft.com/office/drawing/2014/chartex" xmlns:cx1="http://schemas.microsoft.com/office/drawing/2015/9/8/chartex" xmlns:cx2="http://schemas.microsoft.com/office/drawing/2015/10/21/chartex" xmlns:cx3="http://schemas.microsoft.com/office/drawing/2016/5/9/chartex" xmlns:cx4="http://schemas.microsoft.com/office/drawing/2016/5/10/chartex" xmlns:cx5="http://schemas.microsoft.com/office/drawing/2016/5/11/chartex" xmlns:cx6="http://schemas.microsoft.com/office/drawing/2016/5/12/chartex" xmlns:cx7="http://schemas.microsoft.com/office/drawing/2016/5/13/chartex" xmlns:cx8="http://schemas.microsoft.com/office/drawing/2016/5/14/chartex" xmlns:mc="http://schemas.openxmlformats.org/markup-compatibility/2006" xmlns:aink="http://schemas.microsoft.com/office/drawing/2016/ink" xmlns:am3d="http://schemas.microsoft.com/office/drawing/2017/model3d" xmlns:o="urn:schemas-microsoft-com:office:office" xmlns:r="http://schemas.openxmlformats.org/officeDocument/2006/relationships" xmlns:m="http://schemas.openxmlformats.org/officeDocument/2006/math" xmlns:v="urn:schemas-microsoft-com:vml" xmlns:wp14="http://schemas.microsoft.com/office/word/2010/wordprocessingDrawing" xmlns:wp="http://schemas.openxmlformats.org/drawingml/2006/wordprocessingDrawing" xmlns:w10="urn:schemas-microsoft-com:office:word" xmlns:w="http://schemas.openxmlformats.org/wordprocessingml/2006/main" xmlns:w14="http://schemas.microsoft.com/office/word/2010/wordml" xmlns:w15="http://schemas.microsoft.com/office/word/2012/wordml" xmlns:w16cex="http://schemas.microsoft.com/office/word/2018/wordml/cex" xmlns:w16cid="http://schemas.microsoft.com/office/word/2016/wordml/cid" xmlns:w16="http://schemas.microsoft.com/office/word/2018/wordml" xmlns:w16sdtdh="http://schemas.microsoft.com/office/word/2020/wordml/sdtdatahash" xmlns:w16se="http://schemas.microsoft.com/office/word/2015/wordml/symex" xmlns:wpg="http://schemas.microsoft.com/office/word/2010/wordprocessingGroup" xmlns:wpi="http://schemas.microsoft.com/office/word/2010/wordprocessingInk" xmlns:wne="http://schemas.microsoft.com/office/word/2006/wordml" xmlns:wps="http://schemas.microsoft.com/office/word/2010/wordprocessingShape" mc:Ignorable="w14 w15 w16se w16cid w16 w16cex w16sdtdh wp14">
   <w:body>
     <w:p>
       <w:pPr>
@@ -62,9 +62,9 @@
         <w:tblLook w:val="04A0" w:firstRow="1" w:lastRow="0" w:firstColumn="1" w:lastColumn="0" w:noHBand="0" w:noVBand="1"/>
       </w:tblPr>
       <w:tblGrid>
-        <w:gridCol w:w="3261"/>
-        <w:gridCol w:w="3118"/>
-        <w:gridCol w:w="3254"/>
+        <w:gridCol w:w="2410"/>
+        <w:gridCol w:w="2835"/>
+        <w:gridCol w:w="4388"/>
       </w:tblGrid>
       <w:tr>
         <w:trPr>
@@ -72,7 +72,7 @@
         </w:trPr>
         <w:tc>
           <w:tcPr>
-            <w:tcW w:w="3261" w:type="dxa"/>
+            <w:tcW w:w="2410" w:type="dxa"/>
             <w:tcBorders>
               <w:top w:val="single" w:sz="4" w:space="0" w:color="EDEDED"/>
               <w:left w:val="single" w:sz="4" w:space="0" w:color="EDEDED"/>
@@ -104,7 +104,7 @@
         </w:tc>
         <w:tc>
           <w:tcPr>
-            <w:tcW w:w="3118" w:type="dxa"/>
+            <w:tcW w:w="2835" w:type="dxa"/>
             <w:tcBorders>
               <w:top w:val="single" w:sz="4" w:space="0" w:color="EDEDED"/>
               <w:left w:val="single" w:sz="4" w:space="0" w:color="FFFFFF" w:themeColor="background1"/>
@@ -136,7 +136,7 @@
         </w:tc>
         <w:tc>
           <w:tcPr>
-            <w:tcW w:w="3254" w:type="dxa"/>
+            <w:tcW w:w="4388" w:type="dxa"/>
             <w:tcBorders>
               <w:top w:val="single" w:sz="4" w:space="0" w:color="EDEDED"/>
               <w:left w:val="single" w:sz="4" w:space="0" w:color="FFFFFF" w:themeColor="background1"/>
@@ -173,7 +173,7 @@
         </w:trPr>
         <w:tc>
           <w:tcPr>
-            <w:tcW w:w="3261" w:type="dxa"/>
+            <w:tcW w:w="2410" w:type="dxa"/>
             <w:tcBorders>
               <w:top w:val="single" w:sz="12" w:space="0" w:color="A5A5A5" w:themeColor="accent3"/>
               <w:left w:val="single" w:sz="12" w:space="0" w:color="A5A5A5" w:themeColor="accent3"/>
@@ -205,7 +205,7 @@
         </w:tc>
         <w:tc>
           <w:tcPr>
-            <w:tcW w:w="3118" w:type="dxa"/>
+            <w:tcW w:w="2835" w:type="dxa"/>
             <w:tcBorders>
               <w:top w:val="single" w:sz="12" w:space="0" w:color="A5A5A5" w:themeColor="accent3"/>
               <w:left w:val="single" w:sz="12" w:space="0" w:color="A5A5A5" w:themeColor="accent3"/>
@@ -243,7 +243,7 @@
         </w:tc>
         <w:tc>
           <w:tcPr>
-            <w:tcW w:w="3254" w:type="dxa"/>
+            <w:tcW w:w="4388" w:type="dxa"/>
             <w:tcBorders>
               <w:top w:val="single" w:sz="12" w:space="0" w:color="A5A5A5" w:themeColor="accent3"/>
               <w:left w:val="single" w:sz="12" w:space="0" w:color="A5A5A5" w:themeColor="accent3"/>
@@ -293,7 +293,7 @@
       <w:tr>
         <w:tc>
           <w:tcPr>
-            <w:tcW w:w="3261" w:type="dxa"/>
+            <w:tcW w:w="2410" w:type="dxa"/>
             <w:tcBorders>
               <w:top w:val="single" w:sz="12" w:space="0" w:color="A5A5A5" w:themeColor="accent3"/>
               <w:left w:val="single" w:sz="12" w:space="0" w:color="A5A5A5" w:themeColor="accent3"/>
@@ -336,7 +336,7 @@
         </w:tc>
         <w:tc>
           <w:tcPr>
-            <w:tcW w:w="3118" w:type="dxa"/>
+            <w:tcW w:w="2835" w:type="dxa"/>
             <w:tcBorders>
               <w:top w:val="single" w:sz="12" w:space="0" w:color="A5A5A5" w:themeColor="accent3"/>
               <w:left w:val="single" w:sz="12" w:space="0" w:color="A5A5A5" w:themeColor="accent3"/>
@@ -366,7 +366,7 @@
         </w:tc>
         <w:tc>
           <w:tcPr>
-            <w:tcW w:w="3254" w:type="dxa"/>
+            <w:tcW w:w="4388" w:type="dxa"/>
             <w:tcBorders>
               <w:top w:val="single" w:sz="12" w:space="0" w:color="A5A5A5" w:themeColor="accent3"/>
               <w:left w:val="single" w:sz="12" w:space="0" w:color="A5A5A5" w:themeColor="accent3"/>
@@ -453,9 +453,9 @@
         <w:tblLook w:val="04A0" w:firstRow="1" w:lastRow="0" w:firstColumn="1" w:lastColumn="0" w:noHBand="0" w:noVBand="1"/>
       </w:tblPr>
       <w:tblGrid>
-        <w:gridCol w:w="3261"/>
-        <w:gridCol w:w="3118"/>
-        <w:gridCol w:w="3254"/>
+        <w:gridCol w:w="2410"/>
+        <w:gridCol w:w="2835"/>
+        <w:gridCol w:w="4388"/>
       </w:tblGrid>
       <w:tr>
         <w:trPr>
@@ -463,7 +463,7 @@
         </w:trPr>
         <w:tc>
           <w:tcPr>
-            <w:tcW w:w="3261" w:type="dxa"/>
+            <w:tcW w:w="2410" w:type="dxa"/>
             <w:tcBorders>
               <w:top w:val="single" w:sz="4" w:space="0" w:color="FFFFFF"/>
               <w:left w:val="single" w:sz="4" w:space="0" w:color="FFFFFF"/>
@@ -495,7 +495,7 @@
         </w:tc>
         <w:tc>
           <w:tcPr>
-            <w:tcW w:w="3118" w:type="dxa"/>
+            <w:tcW w:w="2835" w:type="dxa"/>
             <w:tcBorders>
               <w:top w:val="single" w:sz="4" w:space="0" w:color="FFFFFF"/>
               <w:left w:val="single" w:sz="4" w:space="0" w:color="FFFFFF"/>
@@ -527,7 +527,7 @@
         </w:tc>
         <w:tc>
           <w:tcPr>
-            <w:tcW w:w="3254" w:type="dxa"/>
+            <w:tcW w:w="4388" w:type="dxa"/>
             <w:tcBorders>
               <w:top w:val="single" w:sz="4" w:space="0" w:color="FFFFFF"/>
               <w:left w:val="single" w:sz="4" w:space="0" w:color="FFFFFF"/>
@@ -561,7 +561,7 @@
       <w:tr>
         <w:tc>
           <w:tcPr>
-            <w:tcW w:w="3261" w:type="dxa"/>
+            <w:tcW w:w="2410" w:type="dxa"/>
             <w:tcBorders>
               <w:top w:val="single" w:sz="12" w:space="0" w:color="A5A5A5" w:themeColor="accent3"/>
               <w:left w:val="single" w:sz="12" w:space="0" w:color="A5A5A5" w:themeColor="accent3"/>
@@ -595,7 +595,7 @@
         </w:tc>
         <w:tc>
           <w:tcPr>
-            <w:tcW w:w="3118" w:type="dxa"/>
+            <w:tcW w:w="2835" w:type="dxa"/>
             <w:tcBorders>
               <w:top w:val="single" w:sz="12" w:space="0" w:color="A5A5A5" w:themeColor="accent3"/>
               <w:left w:val="single" w:sz="12" w:space="0" w:color="A5A5A5" w:themeColor="accent3"/>
@@ -673,7 +673,7 @@
         </w:tc>
         <w:tc>
           <w:tcPr>
-            <w:tcW w:w="3254" w:type="dxa"/>
+            <w:tcW w:w="4388" w:type="dxa"/>
             <w:tcBorders>
               <w:top w:val="single" w:sz="12" w:space="0" w:color="A5A5A5" w:themeColor="accent3"/>
               <w:left w:val="single" w:sz="12" w:space="0" w:color="A5A5A5" w:themeColor="accent3"/>
@@ -783,9 +783,9 @@
         <w:tblLook w:val="04A0" w:firstRow="1" w:lastRow="0" w:firstColumn="1" w:lastColumn="0" w:noHBand="0" w:noVBand="1"/>
       </w:tblPr>
       <w:tblGrid>
-        <w:gridCol w:w="3261"/>
-        <w:gridCol w:w="3118"/>
-        <w:gridCol w:w="3254"/>
+        <w:gridCol w:w="2410"/>
+        <w:gridCol w:w="2835"/>
+        <w:gridCol w:w="4388"/>
       </w:tblGrid>
       <w:tr>
         <w:trPr>
@@ -793,7 +793,7 @@
         </w:trPr>
         <w:tc>
           <w:tcPr>
-            <w:tcW w:w="3261" w:type="dxa"/>
+            <w:tcW w:w="2410" w:type="dxa"/>
             <w:tcBorders>
               <w:top w:val="single" w:sz="4" w:space="0" w:color="FFFFFF"/>
               <w:left w:val="single" w:sz="4" w:space="0" w:color="FFFFFF"/>
@@ -825,7 +825,7 @@
         </w:tc>
         <w:tc>
           <w:tcPr>
-            <w:tcW w:w="3118" w:type="dxa"/>
+            <w:tcW w:w="2835" w:type="dxa"/>
             <w:tcBorders>
               <w:top w:val="single" w:sz="4" w:space="0" w:color="FFFFFF"/>
               <w:left w:val="single" w:sz="4" w:space="0" w:color="FFFFFF"/>
@@ -857,7 +857,7 @@
         </w:tc>
         <w:tc>
           <w:tcPr>
-            <w:tcW w:w="3254" w:type="dxa"/>
+            <w:tcW w:w="4388" w:type="dxa"/>
             <w:tcBorders>
               <w:top w:val="single" w:sz="4" w:space="0" w:color="FFFFFF"/>
               <w:left w:val="single" w:sz="4" w:space="0" w:color="FFFFFF"/>
@@ -891,7 +891,7 @@
       <w:tr>
         <w:tc>
           <w:tcPr>
-            <w:tcW w:w="3261" w:type="dxa"/>
+            <w:tcW w:w="2410" w:type="dxa"/>
             <w:tcBorders>
               <w:top w:val="single" w:sz="12" w:space="0" w:color="A5A5A5" w:themeColor="accent3"/>
               <w:left w:val="single" w:sz="12" w:space="0" w:color="A5A5A5" w:themeColor="accent3"/>
@@ -925,7 +925,7 @@
         </w:tc>
         <w:tc>
           <w:tcPr>
-            <w:tcW w:w="3118" w:type="dxa"/>
+            <w:tcW w:w="2835" w:type="dxa"/>
             <w:tcBorders>
               <w:top w:val="single" w:sz="12" w:space="0" w:color="A5A5A5" w:themeColor="accent3"/>
               <w:left w:val="single" w:sz="12" w:space="0" w:color="A5A5A5" w:themeColor="accent3"/>
@@ -971,7 +971,7 @@
         </w:tc>
         <w:tc>
           <w:tcPr>
-            <w:tcW w:w="3254" w:type="dxa"/>
+            <w:tcW w:w="4388" w:type="dxa"/>
             <w:tcBorders>
               <w:top w:val="single" w:sz="12" w:space="0" w:color="A5A5A5" w:themeColor="accent3"/>
               <w:left w:val="single" w:sz="12" w:space="0" w:color="A5A5A5" w:themeColor="accent3"/>
@@ -1107,9 +1107,9 @@
         <w:tblLook w:val="04A0" w:firstRow="1" w:lastRow="0" w:firstColumn="1" w:lastColumn="0" w:noHBand="0" w:noVBand="1"/>
       </w:tblPr>
       <w:tblGrid>
-        <w:gridCol w:w="3261"/>
-        <w:gridCol w:w="3118"/>
-        <w:gridCol w:w="3254"/>
+        <w:gridCol w:w="2410"/>
+        <w:gridCol w:w="2835"/>
+        <w:gridCol w:w="4388"/>
       </w:tblGrid>
       <w:tr>
         <w:trPr>
@@ -1117,7 +1117,7 @@
         </w:trPr>
         <w:tc>
           <w:tcPr>
-            <w:tcW w:w="3261" w:type="dxa"/>
+            <w:tcW w:w="2410" w:type="dxa"/>
             <w:tcBorders>
               <w:top w:val="single" w:sz="4" w:space="0" w:color="FFFFFF"/>
               <w:left w:val="single" w:sz="4" w:space="0" w:color="FFFFFF"/>
@@ -1149,7 +1149,7 @@
         </w:tc>
         <w:tc>
           <w:tcPr>
-            <w:tcW w:w="3118" w:type="dxa"/>
+            <w:tcW w:w="2835" w:type="dxa"/>
             <w:tcBorders>
               <w:top w:val="single" w:sz="4" w:space="0" w:color="FFFFFF"/>
               <w:left w:val="single" w:sz="4" w:space="0" w:color="FFFFFF"/>
@@ -1181,7 +1181,7 @@
         </w:tc>
         <w:tc>
           <w:tcPr>
-            <w:tcW w:w="3254" w:type="dxa"/>
+            <w:tcW w:w="4388" w:type="dxa"/>
             <w:tcBorders>
               <w:top w:val="single" w:sz="4" w:space="0" w:color="FFFFFF"/>
               <w:left w:val="single" w:sz="4" w:space="0" w:color="FFFFFF"/>
@@ -1215,7 +1215,7 @@
       <w:tr>
         <w:tc>
           <w:tcPr>
-            <w:tcW w:w="3261" w:type="dxa"/>
+            <w:tcW w:w="2410" w:type="dxa"/>
             <w:tcBorders>
               <w:top w:val="single" w:sz="12" w:space="0" w:color="A5A5A5" w:themeColor="accent3"/>
               <w:left w:val="single" w:sz="12" w:space="0" w:color="A5A5A5" w:themeColor="accent3"/>
@@ -1249,7 +1249,7 @@
         </w:tc>
         <w:tc>
           <w:tcPr>
-            <w:tcW w:w="3118" w:type="dxa"/>
+            <w:tcW w:w="2835" w:type="dxa"/>
             <w:tcBorders>
               <w:top w:val="single" w:sz="12" w:space="0" w:color="A5A5A5" w:themeColor="accent3"/>
               <w:left w:val="single" w:sz="12" w:space="0" w:color="A5A5A5" w:themeColor="accent3"/>
@@ -1279,7 +1279,7 @@
         </w:tc>
         <w:tc>
           <w:tcPr>
-            <w:tcW w:w="3254" w:type="dxa"/>
+            <w:tcW w:w="4388" w:type="dxa"/>
             <w:tcBorders>
               <w:top w:val="single" w:sz="12" w:space="0" w:color="A5A5A5" w:themeColor="accent3"/>
               <w:left w:val="single" w:sz="12" w:space="0" w:color="A5A5A5" w:themeColor="accent3"/>
@@ -1337,7 +1337,7 @@
       <w:tr>
         <w:tc>
           <w:tcPr>
-            <w:tcW w:w="3261" w:type="dxa"/>
+            <w:tcW w:w="2410" w:type="dxa"/>
             <w:tcBorders>
               <w:top w:val="single" w:sz="12" w:space="0" w:color="A5A5A5" w:themeColor="accent3"/>
               <w:left w:val="single" w:sz="12" w:space="0" w:color="A5A5A5" w:themeColor="accent3"/>
@@ -1367,14 +1367,13 @@
                 <w:u w:val="single"/>
                 <w:lang w:eastAsia="it-IT"/>
               </w:rPr>
-              <w:lastRenderedPageBreak/>
               <w:t>Modalità di condivisione delle informazioni</w:t>
             </w:r>
           </w:p>
         </w:tc>
         <w:tc>
           <w:tcPr>
-            <w:tcW w:w="3118" w:type="dxa"/>
+            <w:tcW w:w="2835" w:type="dxa"/>
             <w:tcBorders>
               <w:top w:val="single" w:sz="12" w:space="0" w:color="A5A5A5" w:themeColor="accent3"/>
               <w:left w:val="single" w:sz="12" w:space="0" w:color="A5A5A5" w:themeColor="accent3"/>
@@ -1404,7 +1403,7 @@
         </w:tc>
         <w:tc>
           <w:tcPr>
-            <w:tcW w:w="3254" w:type="dxa"/>
+            <w:tcW w:w="4388" w:type="dxa"/>
             <w:tcBorders>
               <w:top w:val="single" w:sz="12" w:space="0" w:color="A5A5A5" w:themeColor="accent3"/>
               <w:left w:val="single" w:sz="12" w:space="0" w:color="A5A5A5" w:themeColor="accent3"/>
@@ -1428,7 +1427,16 @@
                 <w:sz w:val="24"/>
                 <w:szCs w:val="24"/>
               </w:rPr>
-              <w:t>Il sito non condivide le informazioni di contatto fornite dell'utente a scopo di marketing. Nel momento in cui l'utente studente risponde ad un annuncio segnalando l’interesse per un'opportunità di lavoro, acconsente alla divulgazione delle proprie informazioni all’offerente e ad essere contattato per le finalità correlate all'impiego offerto</w:t>
+              <w:t xml:space="preserve">Il sito non condivide le informazioni di contatto fornite dell'utente a scopo di marketing. Nel momento in cui l'utente studente risponde ad un annuncio segnalando </w:t>
+            </w:r>
+            <w:r>
+              <w:rPr>
+                <w:rFonts w:ascii="Garamond" w:hAnsi="Garamond" w:cs="Calibri Light"/>
+                <w:sz w:val="24"/>
+                <w:szCs w:val="24"/>
+              </w:rPr>
+              <w:lastRenderedPageBreak/>
+              <w:t>l’interesse per un'opportunità di lavoro, acconsente alla divulgazione delle proprie informazioni all’offerente e ad essere contattato per le finalità correlate all'impiego offerto</w:t>
             </w:r>
             <w:r>
               <w:rPr>
@@ -1465,7 +1473,7 @@
       <w:tr>
         <w:tc>
           <w:tcPr>
-            <w:tcW w:w="3261" w:type="dxa"/>
+            <w:tcW w:w="2410" w:type="dxa"/>
             <w:tcBorders>
               <w:top w:val="single" w:sz="12" w:space="0" w:color="A5A5A5" w:themeColor="accent3"/>
               <w:left w:val="single" w:sz="12" w:space="0" w:color="A5A5A5" w:themeColor="accent3"/>
@@ -1507,6 +1515,7 @@
                 <w:u w:val="single"/>
                 <w:lang w:eastAsia="it-IT"/>
               </w:rPr>
+              <w:lastRenderedPageBreak/>
               <w:t>Accesso alle informazioni personali dell'utente</w:t>
             </w:r>
             <w:bookmarkEnd w:id="0"/>
@@ -1524,7 +1533,7 @@
         </w:tc>
         <w:tc>
           <w:tcPr>
-            <w:tcW w:w="3118" w:type="dxa"/>
+            <w:tcW w:w="2835" w:type="dxa"/>
             <w:tcBorders>
               <w:top w:val="single" w:sz="12" w:space="0" w:color="A5A5A5" w:themeColor="accent3"/>
               <w:left w:val="single" w:sz="12" w:space="0" w:color="A5A5A5" w:themeColor="accent3"/>
@@ -1554,7 +1563,7 @@
         </w:tc>
         <w:tc>
           <w:tcPr>
-            <w:tcW w:w="3254" w:type="dxa"/>
+            <w:tcW w:w="4388" w:type="dxa"/>
             <w:tcBorders>
               <w:top w:val="single" w:sz="12" w:space="0" w:color="A5A5A5" w:themeColor="accent3"/>
               <w:left w:val="single" w:sz="12" w:space="0" w:color="A5A5A5" w:themeColor="accent3"/>
@@ -1626,7 +1635,7 @@
       <w:tr>
         <w:tc>
           <w:tcPr>
-            <w:tcW w:w="3261" w:type="dxa"/>
+            <w:tcW w:w="2410" w:type="dxa"/>
             <w:tcBorders>
               <w:top w:val="single" w:sz="12" w:space="0" w:color="A5A5A5" w:themeColor="accent3"/>
               <w:left w:val="single" w:sz="12" w:space="0" w:color="A5A5A5" w:themeColor="accent3"/>
@@ -1693,7 +1702,7 @@
         </w:tc>
         <w:tc>
           <w:tcPr>
-            <w:tcW w:w="3118" w:type="dxa"/>
+            <w:tcW w:w="2835" w:type="dxa"/>
             <w:tcBorders>
               <w:top w:val="single" w:sz="12" w:space="0" w:color="A5A5A5" w:themeColor="accent3"/>
               <w:left w:val="single" w:sz="12" w:space="0" w:color="A5A5A5" w:themeColor="accent3"/>
@@ -1723,7 +1732,7 @@
         </w:tc>
         <w:tc>
           <w:tcPr>
-            <w:tcW w:w="3254" w:type="dxa"/>
+            <w:tcW w:w="4388" w:type="dxa"/>
             <w:tcBorders>
               <w:top w:val="single" w:sz="12" w:space="0" w:color="A5A5A5" w:themeColor="accent3"/>
               <w:left w:val="single" w:sz="12" w:space="0" w:color="A5A5A5" w:themeColor="accent3"/>
@@ -1839,9 +1848,9 @@
         <w:tblLook w:val="04A0" w:firstRow="1" w:lastRow="0" w:firstColumn="1" w:lastColumn="0" w:noHBand="0" w:noVBand="1"/>
       </w:tblPr>
       <w:tblGrid>
-        <w:gridCol w:w="3261"/>
-        <w:gridCol w:w="3118"/>
-        <w:gridCol w:w="3254"/>
+        <w:gridCol w:w="2410"/>
+        <w:gridCol w:w="2835"/>
+        <w:gridCol w:w="4388"/>
       </w:tblGrid>
       <w:tr>
         <w:trPr>
@@ -1849,7 +1858,7 @@
         </w:trPr>
         <w:tc>
           <w:tcPr>
-            <w:tcW w:w="3261" w:type="dxa"/>
+            <w:tcW w:w="2410" w:type="dxa"/>
             <w:tcBorders>
               <w:top w:val="single" w:sz="4" w:space="0" w:color="FFFFFF" w:themeColor="background1"/>
               <w:left w:val="single" w:sz="4" w:space="0" w:color="FFFFFF"/>
@@ -1881,7 +1890,7 @@
         </w:tc>
         <w:tc>
           <w:tcPr>
-            <w:tcW w:w="3118" w:type="dxa"/>
+            <w:tcW w:w="2835" w:type="dxa"/>
             <w:tcBorders>
               <w:top w:val="single" w:sz="4" w:space="0" w:color="FFFFFF" w:themeColor="background1"/>
               <w:left w:val="single" w:sz="4" w:space="0" w:color="FFFFFF" w:themeColor="background1"/>
@@ -1913,7 +1922,7 @@
         </w:tc>
         <w:tc>
           <w:tcPr>
-            <w:tcW w:w="3254" w:type="dxa"/>
+            <w:tcW w:w="4388" w:type="dxa"/>
             <w:tcBorders>
               <w:top w:val="single" w:sz="4" w:space="0" w:color="FFFFFF" w:themeColor="background1"/>
               <w:left w:val="single" w:sz="4" w:space="0" w:color="FFFFFF" w:themeColor="background1"/>
@@ -1947,7 +1956,7 @@
       <w:tr>
         <w:tc>
           <w:tcPr>
-            <w:tcW w:w="3261" w:type="dxa"/>
+            <w:tcW w:w="2410" w:type="dxa"/>
             <w:tcBorders>
               <w:top w:val="single" w:sz="12" w:space="0" w:color="A5A5A5" w:themeColor="accent3"/>
               <w:left w:val="single" w:sz="12" w:space="0" w:color="A5A5A5" w:themeColor="accent3"/>
@@ -1979,7 +1988,7 @@
         </w:tc>
         <w:tc>
           <w:tcPr>
-            <w:tcW w:w="3118" w:type="dxa"/>
+            <w:tcW w:w="2835" w:type="dxa"/>
             <w:tcBorders>
               <w:top w:val="single" w:sz="12" w:space="0" w:color="A5A5A5" w:themeColor="accent3"/>
               <w:left w:val="single" w:sz="12" w:space="0" w:color="A5A5A5" w:themeColor="accent3"/>
@@ -2025,7 +2034,7 @@
         </w:tc>
         <w:tc>
           <w:tcPr>
-            <w:tcW w:w="3254" w:type="dxa"/>
+            <w:tcW w:w="4388" w:type="dxa"/>
             <w:tcBorders>
               <w:top w:val="single" w:sz="12" w:space="0" w:color="A5A5A5" w:themeColor="accent3"/>
               <w:left w:val="single" w:sz="12" w:space="0" w:color="A5A5A5" w:themeColor="accent3"/>
@@ -2111,9 +2120,9 @@
         <w:tblLook w:val="04A0" w:firstRow="1" w:lastRow="0" w:firstColumn="1" w:lastColumn="0" w:noHBand="0" w:noVBand="1"/>
       </w:tblPr>
       <w:tblGrid>
-        <w:gridCol w:w="3261"/>
-        <w:gridCol w:w="3118"/>
-        <w:gridCol w:w="3254"/>
+        <w:gridCol w:w="2410"/>
+        <w:gridCol w:w="2835"/>
+        <w:gridCol w:w="4388"/>
       </w:tblGrid>
       <w:tr>
         <w:trPr>
@@ -2121,7 +2130,7 @@
         </w:trPr>
         <w:tc>
           <w:tcPr>
-            <w:tcW w:w="3261" w:type="dxa"/>
+            <w:tcW w:w="2410" w:type="dxa"/>
             <w:tcBorders>
               <w:top w:val="single" w:sz="4" w:space="0" w:color="FFFFFF" w:themeColor="background1"/>
               <w:left w:val="single" w:sz="4" w:space="0" w:color="FFFFFF" w:themeColor="background1"/>
@@ -2153,7 +2162,7 @@
         </w:tc>
         <w:tc>
           <w:tcPr>
-            <w:tcW w:w="3118" w:type="dxa"/>
+            <w:tcW w:w="2835" w:type="dxa"/>
             <w:tcBorders>
               <w:top w:val="single" w:sz="4" w:space="0" w:color="FFFFFF" w:themeColor="background1"/>
               <w:left w:val="single" w:sz="4" w:space="0" w:color="FFFFFF" w:themeColor="background1"/>
@@ -2185,7 +2194,7 @@
         </w:tc>
         <w:tc>
           <w:tcPr>
-            <w:tcW w:w="3254" w:type="dxa"/>
+            <w:tcW w:w="4388" w:type="dxa"/>
             <w:tcBorders>
               <w:top w:val="single" w:sz="4" w:space="0" w:color="FFFFFF" w:themeColor="background1"/>
               <w:left w:val="single" w:sz="4" w:space="0" w:color="FFFFFF" w:themeColor="background1"/>
@@ -2219,7 +2228,7 @@
       <w:tr>
         <w:tc>
           <w:tcPr>
-            <w:tcW w:w="3261" w:type="dxa"/>
+            <w:tcW w:w="2410" w:type="dxa"/>
             <w:tcBorders>
               <w:top w:val="single" w:sz="12" w:space="0" w:color="A5A5A5" w:themeColor="accent3"/>
               <w:left w:val="single" w:sz="12" w:space="0" w:color="A5A5A5" w:themeColor="accent3"/>
@@ -2251,7 +2260,7 @@
         </w:tc>
         <w:tc>
           <w:tcPr>
-            <w:tcW w:w="3118" w:type="dxa"/>
+            <w:tcW w:w="2835" w:type="dxa"/>
             <w:tcBorders>
               <w:top w:val="single" w:sz="12" w:space="0" w:color="A5A5A5" w:themeColor="accent3"/>
               <w:left w:val="single" w:sz="12" w:space="0" w:color="A5A5A5" w:themeColor="accent3"/>
@@ -2289,7 +2298,7 @@
         </w:tc>
         <w:tc>
           <w:tcPr>
-            <w:tcW w:w="3254" w:type="dxa"/>
+            <w:tcW w:w="4388" w:type="dxa"/>
             <w:tcBorders>
               <w:top w:val="single" w:sz="12" w:space="0" w:color="A5A5A5" w:themeColor="accent3"/>
               <w:left w:val="single" w:sz="12" w:space="0" w:color="A5A5A5" w:themeColor="accent3"/>
@@ -2386,9 +2395,9 @@
         <w:tblLook w:val="04A0" w:firstRow="1" w:lastRow="0" w:firstColumn="1" w:lastColumn="0" w:noHBand="0" w:noVBand="1"/>
       </w:tblPr>
       <w:tblGrid>
-        <w:gridCol w:w="3261"/>
-        <w:gridCol w:w="3118"/>
-        <w:gridCol w:w="3254"/>
+        <w:gridCol w:w="2410"/>
+        <w:gridCol w:w="2835"/>
+        <w:gridCol w:w="4388"/>
       </w:tblGrid>
       <w:tr>
         <w:trPr>
@@ -2396,7 +2405,7 @@
         </w:trPr>
         <w:tc>
           <w:tcPr>
-            <w:tcW w:w="3261" w:type="dxa"/>
+            <w:tcW w:w="2410" w:type="dxa"/>
             <w:tcBorders>
               <w:top w:val="single" w:sz="4" w:space="0" w:color="FFFFFF"/>
               <w:left w:val="single" w:sz="4" w:space="0" w:color="FFFFFF" w:themeColor="background1"/>
@@ -2422,13 +2431,14 @@
                 <w:sz w:val="24"/>
                 <w:szCs w:val="24"/>
               </w:rPr>
+              <w:lastRenderedPageBreak/>
               <w:t>PROPRIETÀ</w:t>
             </w:r>
           </w:p>
         </w:tc>
         <w:tc>
           <w:tcPr>
-            <w:tcW w:w="3118" w:type="dxa"/>
+            <w:tcW w:w="2835" w:type="dxa"/>
             <w:tcBorders>
               <w:top w:val="single" w:sz="4" w:space="0" w:color="FFFFFF"/>
               <w:left w:val="single" w:sz="4" w:space="0" w:color="FFFFFF" w:themeColor="background1"/>
@@ -2460,7 +2470,7 @@
         </w:tc>
         <w:tc>
           <w:tcPr>
-            <w:tcW w:w="3254" w:type="dxa"/>
+            <w:tcW w:w="4388" w:type="dxa"/>
             <w:tcBorders>
               <w:top w:val="single" w:sz="4" w:space="0" w:color="FFFFFF"/>
               <w:left w:val="single" w:sz="4" w:space="0" w:color="FFFFFF" w:themeColor="background1"/>
@@ -2494,7 +2504,7 @@
       <w:tr>
         <w:tc>
           <w:tcPr>
-            <w:tcW w:w="3261" w:type="dxa"/>
+            <w:tcW w:w="2410" w:type="dxa"/>
             <w:tcBorders>
               <w:top w:val="single" w:sz="12" w:space="0" w:color="A5A5A5" w:themeColor="accent3"/>
               <w:left w:val="single" w:sz="12" w:space="0" w:color="A5A5A5" w:themeColor="accent3"/>
@@ -2529,7 +2539,7 @@
         </w:tc>
         <w:tc>
           <w:tcPr>
-            <w:tcW w:w="3118" w:type="dxa"/>
+            <w:tcW w:w="2835" w:type="dxa"/>
             <w:tcBorders>
               <w:top w:val="single" w:sz="12" w:space="0" w:color="A5A5A5" w:themeColor="accent3"/>
               <w:left w:val="single" w:sz="12" w:space="0" w:color="A5A5A5" w:themeColor="accent3"/>
@@ -2599,7 +2609,7 @@
         </w:tc>
         <w:tc>
           <w:tcPr>
-            <w:tcW w:w="3254" w:type="dxa"/>
+            <w:tcW w:w="4388" w:type="dxa"/>
             <w:tcBorders>
               <w:top w:val="single" w:sz="12" w:space="0" w:color="A5A5A5" w:themeColor="accent3"/>
               <w:left w:val="single" w:sz="12" w:space="0" w:color="A5A5A5" w:themeColor="accent3"/>
@@ -2723,9 +2733,9 @@
         <w:tblLook w:val="04A0" w:firstRow="1" w:lastRow="0" w:firstColumn="1" w:lastColumn="0" w:noHBand="0" w:noVBand="1"/>
       </w:tblPr>
       <w:tblGrid>
-        <w:gridCol w:w="3209"/>
-        <w:gridCol w:w="3209"/>
-        <w:gridCol w:w="3210"/>
+        <w:gridCol w:w="2405"/>
+        <w:gridCol w:w="2835"/>
+        <w:gridCol w:w="4388"/>
       </w:tblGrid>
       <w:tr>
         <w:trPr>
@@ -2733,7 +2743,7 @@
         </w:trPr>
         <w:tc>
           <w:tcPr>
-            <w:tcW w:w="3209" w:type="dxa"/>
+            <w:tcW w:w="2405" w:type="dxa"/>
             <w:tcBorders>
               <w:top w:val="single" w:sz="4" w:space="0" w:color="FFFFFF"/>
               <w:left w:val="single" w:sz="4" w:space="0" w:color="FFFFFF"/>
@@ -2765,7 +2775,7 @@
         </w:tc>
         <w:tc>
           <w:tcPr>
-            <w:tcW w:w="3209" w:type="dxa"/>
+            <w:tcW w:w="2835" w:type="dxa"/>
             <w:tcBorders>
               <w:top w:val="single" w:sz="4" w:space="0" w:color="FFFFFF"/>
               <w:left w:val="single" w:sz="4" w:space="0" w:color="FFFFFF"/>
@@ -2797,7 +2807,7 @@
         </w:tc>
         <w:tc>
           <w:tcPr>
-            <w:tcW w:w="3210" w:type="dxa"/>
+            <w:tcW w:w="4388" w:type="dxa"/>
             <w:tcBorders>
               <w:top w:val="single" w:sz="4" w:space="0" w:color="FFFFFF"/>
               <w:left w:val="single" w:sz="4" w:space="0" w:color="FFFFFF"/>
@@ -2831,7 +2841,7 @@
       <w:tr>
         <w:tc>
           <w:tcPr>
-            <w:tcW w:w="3209" w:type="dxa"/>
+            <w:tcW w:w="2405" w:type="dxa"/>
             <w:tcBorders>
               <w:top w:val="single" w:sz="12" w:space="0" w:color="A5A5A5" w:themeColor="accent3"/>
               <w:left w:val="single" w:sz="12" w:space="0" w:color="A5A5A5" w:themeColor="accent3"/>
@@ -2863,7 +2873,7 @@
         </w:tc>
         <w:tc>
           <w:tcPr>
-            <w:tcW w:w="3209" w:type="dxa"/>
+            <w:tcW w:w="2835" w:type="dxa"/>
             <w:tcBorders>
               <w:top w:val="single" w:sz="12" w:space="0" w:color="A5A5A5" w:themeColor="accent3"/>
               <w:left w:val="single" w:sz="12" w:space="0" w:color="A5A5A5" w:themeColor="accent3"/>
@@ -2891,7 +2901,7 @@
         </w:tc>
         <w:tc>
           <w:tcPr>
-            <w:tcW w:w="3210" w:type="dxa"/>
+            <w:tcW w:w="4388" w:type="dxa"/>
             <w:tcBorders>
               <w:top w:val="single" w:sz="12" w:space="0" w:color="A5A5A5" w:themeColor="accent3"/>
               <w:left w:val="single" w:sz="12" w:space="0" w:color="A5A5A5" w:themeColor="accent3"/>
@@ -2913,7 +2923,21 @@
               <w:rPr>
                 <w:rFonts w:ascii="Garamond" w:hAnsi="Garamond" w:cstheme="majorHAnsi"/>
               </w:rPr>
-              <w:t xml:space="preserve">Il sito deve essere supportato nei formati di monitor, laptop e tablet </w:t>
+              <w:t xml:space="preserve">Il sito deve essere supportato nei formati di monitor, laptop e </w:t>
+            </w:r>
+            <w:proofErr w:type="spellStart"/>
+            <w:r>
+              <w:rPr>
+                <w:rFonts w:ascii="Garamond" w:hAnsi="Garamond" w:cstheme="majorHAnsi"/>
+              </w:rPr>
+              <w:t>tablet</w:t>
+            </w:r>
+            <w:proofErr w:type="spellEnd"/>
+            <w:r>
+              <w:rPr>
+                <w:rFonts w:ascii="Garamond" w:hAnsi="Garamond" w:cstheme="majorHAnsi"/>
+              </w:rPr>
+              <w:t xml:space="preserve"> </w:t>
             </w:r>
           </w:p>
         </w:tc>
@@ -2921,7 +2945,7 @@
       <w:tr>
         <w:tc>
           <w:tcPr>
-            <w:tcW w:w="3209" w:type="dxa"/>
+            <w:tcW w:w="2405" w:type="dxa"/>
             <w:tcBorders>
               <w:top w:val="single" w:sz="12" w:space="0" w:color="A5A5A5" w:themeColor="accent3"/>
               <w:left w:val="single" w:sz="12" w:space="0" w:color="A5A5A5" w:themeColor="accent3"/>
@@ -2964,7 +2988,7 @@
         </w:tc>
         <w:tc>
           <w:tcPr>
-            <w:tcW w:w="3209" w:type="dxa"/>
+            <w:tcW w:w="2835" w:type="dxa"/>
             <w:tcBorders>
               <w:top w:val="single" w:sz="12" w:space="0" w:color="A5A5A5" w:themeColor="accent3"/>
               <w:left w:val="single" w:sz="12" w:space="0" w:color="A5A5A5" w:themeColor="accent3"/>
@@ -2998,7 +3022,7 @@
         </w:tc>
         <w:tc>
           <w:tcPr>
-            <w:tcW w:w="3210" w:type="dxa"/>
+            <w:tcW w:w="4388" w:type="dxa"/>
             <w:tcBorders>
               <w:top w:val="single" w:sz="12" w:space="0" w:color="A5A5A5" w:themeColor="accent3"/>
               <w:left w:val="single" w:sz="12" w:space="0" w:color="A5A5A5" w:themeColor="accent3"/>
@@ -3040,7 +3064,7 @@
       <w:tr>
         <w:tc>
           <w:tcPr>
-            <w:tcW w:w="3209" w:type="dxa"/>
+            <w:tcW w:w="2405" w:type="dxa"/>
             <w:tcBorders>
               <w:top w:val="single" w:sz="12" w:space="0" w:color="A5A5A5" w:themeColor="accent3"/>
               <w:left w:val="single" w:sz="12" w:space="0" w:color="A5A5A5" w:themeColor="accent3"/>
@@ -3072,7 +3096,7 @@
         </w:tc>
         <w:tc>
           <w:tcPr>
-            <w:tcW w:w="3209" w:type="dxa"/>
+            <w:tcW w:w="2835" w:type="dxa"/>
             <w:tcBorders>
               <w:top w:val="single" w:sz="12" w:space="0" w:color="A5A5A5" w:themeColor="accent3"/>
               <w:left w:val="single" w:sz="12" w:space="0" w:color="A5A5A5" w:themeColor="accent3"/>
@@ -3100,7 +3124,7 @@
         </w:tc>
         <w:tc>
           <w:tcPr>
-            <w:tcW w:w="3210" w:type="dxa"/>
+            <w:tcW w:w="4388" w:type="dxa"/>
             <w:tcBorders>
               <w:top w:val="single" w:sz="12" w:space="0" w:color="A5A5A5" w:themeColor="accent3"/>
               <w:left w:val="single" w:sz="12" w:space="0" w:color="A5A5A5" w:themeColor="accent3"/>
@@ -3215,9 +3239,9 @@
         <w:tblLook w:val="04A0" w:firstRow="1" w:lastRow="0" w:firstColumn="1" w:lastColumn="0" w:noHBand="0" w:noVBand="1"/>
       </w:tblPr>
       <w:tblGrid>
-        <w:gridCol w:w="3261"/>
-        <w:gridCol w:w="3118"/>
-        <w:gridCol w:w="3254"/>
+        <w:gridCol w:w="2410"/>
+        <w:gridCol w:w="2835"/>
+        <w:gridCol w:w="4388"/>
       </w:tblGrid>
       <w:tr>
         <w:trPr>
@@ -3225,7 +3249,7 @@
         </w:trPr>
         <w:tc>
           <w:tcPr>
-            <w:tcW w:w="3261" w:type="dxa"/>
+            <w:tcW w:w="2410" w:type="dxa"/>
             <w:tcBorders>
               <w:top w:val="single" w:sz="4" w:space="0" w:color="FFFFFF"/>
               <w:left w:val="single" w:sz="4" w:space="0" w:color="FFFFFF"/>
@@ -3257,7 +3281,7 @@
         </w:tc>
         <w:tc>
           <w:tcPr>
-            <w:tcW w:w="3118" w:type="dxa"/>
+            <w:tcW w:w="2835" w:type="dxa"/>
             <w:tcBorders>
               <w:top w:val="single" w:sz="4" w:space="0" w:color="FFFFFF"/>
               <w:left w:val="single" w:sz="4" w:space="0" w:color="FFFFFF"/>
@@ -3289,7 +3313,7 @@
         </w:tc>
         <w:tc>
           <w:tcPr>
-            <w:tcW w:w="3254" w:type="dxa"/>
+            <w:tcW w:w="4388" w:type="dxa"/>
             <w:tcBorders>
               <w:top w:val="single" w:sz="4" w:space="0" w:color="FFFFFF"/>
               <w:left w:val="single" w:sz="4" w:space="0" w:color="FFFFFF"/>
@@ -3323,7 +3347,7 @@
       <w:tr>
         <w:tc>
           <w:tcPr>
-            <w:tcW w:w="3261" w:type="dxa"/>
+            <w:tcW w:w="2410" w:type="dxa"/>
             <w:tcBorders>
               <w:top w:val="single" w:sz="12" w:space="0" w:color="A5A5A5" w:themeColor="accent3"/>
               <w:left w:val="single" w:sz="12" w:space="0" w:color="A5A5A5" w:themeColor="accent3"/>
@@ -3355,7 +3379,7 @@
         </w:tc>
         <w:tc>
           <w:tcPr>
-            <w:tcW w:w="3118" w:type="dxa"/>
+            <w:tcW w:w="2835" w:type="dxa"/>
             <w:tcBorders>
               <w:top w:val="single" w:sz="12" w:space="0" w:color="A5A5A5" w:themeColor="accent3"/>
               <w:left w:val="single" w:sz="12" w:space="0" w:color="A5A5A5" w:themeColor="accent3"/>
@@ -3385,7 +3409,7 @@
         </w:tc>
         <w:tc>
           <w:tcPr>
-            <w:tcW w:w="3254" w:type="dxa"/>
+            <w:tcW w:w="4388" w:type="dxa"/>
             <w:tcBorders>
               <w:top w:val="single" w:sz="12" w:space="0" w:color="A5A5A5" w:themeColor="accent3"/>
               <w:left w:val="single" w:sz="12" w:space="0" w:color="A5A5A5" w:themeColor="accent3"/>
@@ -3507,7 +3531,6 @@
           <w:sz w:val="24"/>
           <w:szCs w:val="24"/>
         </w:rPr>
-        <w:lastRenderedPageBreak/>
         <w:t>RNF</w:t>
       </w:r>
       <w:r>
@@ -3544,9 +3567,9 @@
         <w:tblLook w:val="04A0" w:firstRow="1" w:lastRow="0" w:firstColumn="1" w:lastColumn="0" w:noHBand="0" w:noVBand="1"/>
       </w:tblPr>
       <w:tblGrid>
-        <w:gridCol w:w="3209"/>
-        <w:gridCol w:w="3209"/>
-        <w:gridCol w:w="3210"/>
+        <w:gridCol w:w="2405"/>
+        <w:gridCol w:w="2835"/>
+        <w:gridCol w:w="4388"/>
       </w:tblGrid>
       <w:tr>
         <w:trPr>
@@ -3554,7 +3577,7 @@
         </w:trPr>
         <w:tc>
           <w:tcPr>
-            <w:tcW w:w="3209" w:type="dxa"/>
+            <w:tcW w:w="2405" w:type="dxa"/>
             <w:tcBorders>
               <w:top w:val="single" w:sz="4" w:space="0" w:color="FFFFFF"/>
               <w:left w:val="single" w:sz="4" w:space="0" w:color="FFFFFF"/>
@@ -3582,7 +3605,7 @@
         </w:tc>
         <w:tc>
           <w:tcPr>
-            <w:tcW w:w="3209" w:type="dxa"/>
+            <w:tcW w:w="2835" w:type="dxa"/>
             <w:tcBorders>
               <w:top w:val="single" w:sz="4" w:space="0" w:color="FFFFFF"/>
               <w:left w:val="single" w:sz="4" w:space="0" w:color="FFFFFF"/>
@@ -3610,7 +3633,7 @@
         </w:tc>
         <w:tc>
           <w:tcPr>
-            <w:tcW w:w="3210" w:type="dxa"/>
+            <w:tcW w:w="4388" w:type="dxa"/>
             <w:tcBorders>
               <w:top w:val="single" w:sz="4" w:space="0" w:color="FFFFFF"/>
               <w:left w:val="single" w:sz="4" w:space="0" w:color="FFFFFF"/>
@@ -3640,7 +3663,7 @@
       <w:tr>
         <w:tc>
           <w:tcPr>
-            <w:tcW w:w="3209" w:type="dxa"/>
+            <w:tcW w:w="2405" w:type="dxa"/>
             <w:tcBorders>
               <w:top w:val="single" w:sz="12" w:space="0" w:color="A5A5A5" w:themeColor="accent3"/>
               <w:left w:val="single" w:sz="12" w:space="0" w:color="A5A5A5" w:themeColor="accent3"/>
@@ -3682,7 +3705,7 @@
         </w:tc>
         <w:tc>
           <w:tcPr>
-            <w:tcW w:w="3209" w:type="dxa"/>
+            <w:tcW w:w="2835" w:type="dxa"/>
             <w:tcBorders>
               <w:top w:val="single" w:sz="12" w:space="0" w:color="A5A5A5" w:themeColor="accent3"/>
               <w:left w:val="single" w:sz="12" w:space="0" w:color="A5A5A5" w:themeColor="accent3"/>
@@ -3720,7 +3743,7 @@
         </w:tc>
         <w:tc>
           <w:tcPr>
-            <w:tcW w:w="3210" w:type="dxa"/>
+            <w:tcW w:w="4388" w:type="dxa"/>
             <w:tcBorders>
               <w:top w:val="single" w:sz="12" w:space="0" w:color="A5A5A5" w:themeColor="accent3"/>
               <w:left w:val="single" w:sz="12" w:space="0" w:color="A5A5A5" w:themeColor="accent3"/>
@@ -3831,9 +3854,9 @@
         <w:tblLook w:val="04A0" w:firstRow="1" w:lastRow="0" w:firstColumn="1" w:lastColumn="0" w:noHBand="0" w:noVBand="1"/>
       </w:tblPr>
       <w:tblGrid>
-        <w:gridCol w:w="3261"/>
-        <w:gridCol w:w="3118"/>
-        <w:gridCol w:w="3254"/>
+        <w:gridCol w:w="2268"/>
+        <w:gridCol w:w="2977"/>
+        <w:gridCol w:w="4388"/>
       </w:tblGrid>
       <w:tr>
         <w:trPr>
@@ -3841,7 +3864,7 @@
         </w:trPr>
         <w:tc>
           <w:tcPr>
-            <w:tcW w:w="3261" w:type="dxa"/>
+            <w:tcW w:w="2268" w:type="dxa"/>
             <w:tcBorders>
               <w:top w:val="single" w:sz="4" w:space="0" w:color="FFFFFF"/>
               <w:left w:val="single" w:sz="4" w:space="0" w:color="FFFFFF"/>
@@ -3867,13 +3890,14 @@
                 <w:sz w:val="24"/>
                 <w:szCs w:val="24"/>
               </w:rPr>
+              <w:lastRenderedPageBreak/>
               <w:t>PROPRIETÀ</w:t>
             </w:r>
           </w:p>
         </w:tc>
         <w:tc>
           <w:tcPr>
-            <w:tcW w:w="3118" w:type="dxa"/>
+            <w:tcW w:w="2977" w:type="dxa"/>
             <w:tcBorders>
               <w:top w:val="single" w:sz="4" w:space="0" w:color="FFFFFF"/>
               <w:left w:val="single" w:sz="4" w:space="0" w:color="FFFFFF"/>
@@ -3905,7 +3929,7 @@
         </w:tc>
         <w:tc>
           <w:tcPr>
-            <w:tcW w:w="3254" w:type="dxa"/>
+            <w:tcW w:w="4388" w:type="dxa"/>
             <w:tcBorders>
               <w:top w:val="single" w:sz="4" w:space="0" w:color="FFFFFF"/>
               <w:left w:val="single" w:sz="4" w:space="0" w:color="FFFFFF"/>
@@ -3939,7 +3963,7 @@
       <w:tr>
         <w:tc>
           <w:tcPr>
-            <w:tcW w:w="3261" w:type="dxa"/>
+            <w:tcW w:w="2268" w:type="dxa"/>
             <w:tcBorders>
               <w:top w:val="single" w:sz="12" w:space="0" w:color="A5A5A5" w:themeColor="accent3"/>
               <w:left w:val="single" w:sz="12" w:space="0" w:color="A5A5A5" w:themeColor="accent3"/>
@@ -3973,7 +3997,7 @@
         </w:tc>
         <w:tc>
           <w:tcPr>
-            <w:tcW w:w="3118" w:type="dxa"/>
+            <w:tcW w:w="2977" w:type="dxa"/>
             <w:tcBorders>
               <w:top w:val="single" w:sz="12" w:space="0" w:color="A5A5A5" w:themeColor="accent3"/>
               <w:left w:val="single" w:sz="12" w:space="0" w:color="A5A5A5" w:themeColor="accent3"/>
@@ -4003,7 +4027,7 @@
         </w:tc>
         <w:tc>
           <w:tcPr>
-            <w:tcW w:w="3254" w:type="dxa"/>
+            <w:tcW w:w="4388" w:type="dxa"/>
             <w:tcBorders>
               <w:top w:val="single" w:sz="12" w:space="0" w:color="A5A5A5" w:themeColor="accent3"/>
               <w:left w:val="single" w:sz="12" w:space="0" w:color="A5A5A5" w:themeColor="accent3"/>
@@ -4166,9 +4190,9 @@
         <w:tblLook w:val="04A0" w:firstRow="1" w:lastRow="0" w:firstColumn="1" w:lastColumn="0" w:noHBand="0" w:noVBand="1"/>
       </w:tblPr>
       <w:tblGrid>
-        <w:gridCol w:w="3261"/>
-        <w:gridCol w:w="3118"/>
-        <w:gridCol w:w="3254"/>
+        <w:gridCol w:w="2268"/>
+        <w:gridCol w:w="2977"/>
+        <w:gridCol w:w="4388"/>
       </w:tblGrid>
       <w:tr>
         <w:trPr>
@@ -4176,7 +4200,7 @@
         </w:trPr>
         <w:tc>
           <w:tcPr>
-            <w:tcW w:w="3261" w:type="dxa"/>
+            <w:tcW w:w="2268" w:type="dxa"/>
             <w:tcBorders>
               <w:top w:val="single" w:sz="4" w:space="0" w:color="FFFFFF"/>
               <w:left w:val="single" w:sz="4" w:space="0" w:color="FFFFFF"/>
@@ -4208,7 +4232,7 @@
         </w:tc>
         <w:tc>
           <w:tcPr>
-            <w:tcW w:w="3118" w:type="dxa"/>
+            <w:tcW w:w="2977" w:type="dxa"/>
             <w:tcBorders>
               <w:top w:val="single" w:sz="4" w:space="0" w:color="FFFFFF"/>
               <w:left w:val="single" w:sz="4" w:space="0" w:color="FFFFFF"/>
@@ -4240,7 +4264,7 @@
         </w:tc>
         <w:tc>
           <w:tcPr>
-            <w:tcW w:w="3254" w:type="dxa"/>
+            <w:tcW w:w="4388" w:type="dxa"/>
             <w:tcBorders>
               <w:top w:val="single" w:sz="4" w:space="0" w:color="FFFFFF"/>
               <w:left w:val="single" w:sz="4" w:space="0" w:color="FFFFFF"/>
@@ -4274,7 +4298,7 @@
       <w:tr>
         <w:tc>
           <w:tcPr>
-            <w:tcW w:w="3261" w:type="dxa"/>
+            <w:tcW w:w="2268" w:type="dxa"/>
             <w:tcBorders>
               <w:top w:val="single" w:sz="12" w:space="0" w:color="A5A5A5" w:themeColor="accent3"/>
               <w:left w:val="single" w:sz="12" w:space="0" w:color="A5A5A5" w:themeColor="accent3"/>
@@ -4308,7 +4332,7 @@
         </w:tc>
         <w:tc>
           <w:tcPr>
-            <w:tcW w:w="3118" w:type="dxa"/>
+            <w:tcW w:w="2977" w:type="dxa"/>
             <w:tcBorders>
               <w:top w:val="single" w:sz="12" w:space="0" w:color="A5A5A5" w:themeColor="accent3"/>
               <w:left w:val="single" w:sz="12" w:space="0" w:color="A5A5A5" w:themeColor="accent3"/>
@@ -4378,7 +4402,7 @@
         </w:tc>
         <w:tc>
           <w:tcPr>
-            <w:tcW w:w="3254" w:type="dxa"/>
+            <w:tcW w:w="4388" w:type="dxa"/>
             <w:tcBorders>
               <w:top w:val="single" w:sz="12" w:space="0" w:color="A5A5A5" w:themeColor="accent3"/>
               <w:left w:val="single" w:sz="12" w:space="0" w:color="A5A5A5" w:themeColor="accent3"/>
@@ -4513,9 +4537,9 @@
         <w:tblLook w:val="04A0" w:firstRow="1" w:lastRow="0" w:firstColumn="1" w:lastColumn="0" w:noHBand="0" w:noVBand="1"/>
       </w:tblPr>
       <w:tblGrid>
-        <w:gridCol w:w="3261"/>
-        <w:gridCol w:w="3118"/>
-        <w:gridCol w:w="3254"/>
+        <w:gridCol w:w="2268"/>
+        <w:gridCol w:w="2977"/>
+        <w:gridCol w:w="4388"/>
       </w:tblGrid>
       <w:tr>
         <w:trPr>
@@ -4523,7 +4547,7 @@
         </w:trPr>
         <w:tc>
           <w:tcPr>
-            <w:tcW w:w="3261" w:type="dxa"/>
+            <w:tcW w:w="2268" w:type="dxa"/>
             <w:tcBorders>
               <w:top w:val="single" w:sz="4" w:space="0" w:color="FFFFFF"/>
               <w:left w:val="single" w:sz="4" w:space="0" w:color="FFFFFF"/>
@@ -4555,7 +4579,7 @@
         </w:tc>
         <w:tc>
           <w:tcPr>
-            <w:tcW w:w="3118" w:type="dxa"/>
+            <w:tcW w:w="2977" w:type="dxa"/>
             <w:tcBorders>
               <w:top w:val="single" w:sz="4" w:space="0" w:color="FFFFFF"/>
               <w:left w:val="single" w:sz="4" w:space="0" w:color="FFFFFF"/>
@@ -4587,7 +4611,7 @@
         </w:tc>
         <w:tc>
           <w:tcPr>
-            <w:tcW w:w="3254" w:type="dxa"/>
+            <w:tcW w:w="4388" w:type="dxa"/>
             <w:tcBorders>
               <w:top w:val="single" w:sz="4" w:space="0" w:color="FFFFFF"/>
               <w:left w:val="single" w:sz="4" w:space="0" w:color="FFFFFF"/>
@@ -4621,7 +4645,7 @@
       <w:tr>
         <w:tc>
           <w:tcPr>
-            <w:tcW w:w="3261" w:type="dxa"/>
+            <w:tcW w:w="2268" w:type="dxa"/>
             <w:tcBorders>
               <w:top w:val="single" w:sz="12" w:space="0" w:color="A5A5A5" w:themeColor="accent3"/>
               <w:left w:val="single" w:sz="12" w:space="0" w:color="A5A5A5" w:themeColor="accent3"/>
@@ -4655,7 +4679,7 @@
         </w:tc>
         <w:tc>
           <w:tcPr>
-            <w:tcW w:w="3118" w:type="dxa"/>
+            <w:tcW w:w="2977" w:type="dxa"/>
             <w:tcBorders>
               <w:top w:val="single" w:sz="12" w:space="0" w:color="A5A5A5" w:themeColor="accent3"/>
               <w:left w:val="single" w:sz="12" w:space="0" w:color="A5A5A5" w:themeColor="accent3"/>
@@ -4693,7 +4717,7 @@
         </w:tc>
         <w:tc>
           <w:tcPr>
-            <w:tcW w:w="3254" w:type="dxa"/>
+            <w:tcW w:w="4388" w:type="dxa"/>
             <w:tcBorders>
               <w:top w:val="single" w:sz="12" w:space="0" w:color="A5A5A5" w:themeColor="accent3"/>
               <w:left w:val="single" w:sz="12" w:space="0" w:color="A5A5A5" w:themeColor="accent3"/>
@@ -4773,45 +4797,6 @@
         </w:tc>
       </w:tr>
     </w:tbl>
-    <w:p>
-      <w:pPr>
-        <w:spacing w:after="240" w:line="276" w:lineRule="auto"/>
-        <w:jc w:val="both"/>
-        <w:rPr>
-          <w:rFonts w:ascii="Garamond" w:hAnsi="Garamond" w:cs="Calibri Light"/>
-          <w:b/>
-          <w:bCs/>
-          <w:sz w:val="24"/>
-          <w:szCs w:val="24"/>
-        </w:rPr>
-      </w:pPr>
-    </w:p>
-    <w:p>
-      <w:pPr>
-        <w:spacing w:after="240" w:line="276" w:lineRule="auto"/>
-        <w:jc w:val="both"/>
-        <w:rPr>
-          <w:rFonts w:ascii="Garamond" w:hAnsi="Garamond" w:cs="Calibri Light"/>
-          <w:b/>
-          <w:bCs/>
-          <w:sz w:val="24"/>
-          <w:szCs w:val="24"/>
-        </w:rPr>
-      </w:pPr>
-    </w:p>
-    <w:p>
-      <w:pPr>
-        <w:spacing w:after="240" w:line="276" w:lineRule="auto"/>
-        <w:jc w:val="both"/>
-        <w:rPr>
-          <w:rFonts w:ascii="Garamond" w:hAnsi="Garamond" w:cs="Calibri Light"/>
-          <w:b/>
-          <w:bCs/>
-          <w:sz w:val="24"/>
-          <w:szCs w:val="24"/>
-        </w:rPr>
-      </w:pPr>
-    </w:p>
     <w:p>
       <w:pPr>
         <w:spacing w:after="240" w:line="276" w:lineRule="auto"/>
@@ -4847,7 +4832,6 @@
           <w:sz w:val="24"/>
           <w:szCs w:val="24"/>
         </w:rPr>
-        <w:lastRenderedPageBreak/>
         <w:t>RNF14</w:t>
       </w:r>
       <w:r>
@@ -4877,9 +4861,9 @@
         <w:tblLook w:val="04A0" w:firstRow="1" w:lastRow="0" w:firstColumn="1" w:lastColumn="0" w:noHBand="0" w:noVBand="1"/>
       </w:tblPr>
       <w:tblGrid>
-        <w:gridCol w:w="3261"/>
-        <w:gridCol w:w="3118"/>
-        <w:gridCol w:w="3254"/>
+        <w:gridCol w:w="2410"/>
+        <w:gridCol w:w="2835"/>
+        <w:gridCol w:w="4388"/>
       </w:tblGrid>
       <w:tr>
         <w:trPr>
@@ -4887,7 +4871,7 @@
         </w:trPr>
         <w:tc>
           <w:tcPr>
-            <w:tcW w:w="3261" w:type="dxa"/>
+            <w:tcW w:w="2410" w:type="dxa"/>
             <w:tcBorders>
               <w:top w:val="single" w:sz="4" w:space="0" w:color="FFFFFF"/>
               <w:left w:val="single" w:sz="4" w:space="0" w:color="FFFFFF"/>
@@ -4919,7 +4903,7 @@
         </w:tc>
         <w:tc>
           <w:tcPr>
-            <w:tcW w:w="3118" w:type="dxa"/>
+            <w:tcW w:w="2835" w:type="dxa"/>
             <w:tcBorders>
               <w:top w:val="single" w:sz="4" w:space="0" w:color="FFFFFF"/>
               <w:left w:val="single" w:sz="4" w:space="0" w:color="FFFFFF"/>
@@ -4951,7 +4935,7 @@
         </w:tc>
         <w:tc>
           <w:tcPr>
-            <w:tcW w:w="3254" w:type="dxa"/>
+            <w:tcW w:w="4388" w:type="dxa"/>
             <w:tcBorders>
               <w:top w:val="single" w:sz="4" w:space="0" w:color="FFFFFF"/>
               <w:left w:val="single" w:sz="4" w:space="0" w:color="FFFFFF"/>
@@ -4985,7 +4969,7 @@
       <w:tr>
         <w:tc>
           <w:tcPr>
-            <w:tcW w:w="3261" w:type="dxa"/>
+            <w:tcW w:w="2410" w:type="dxa"/>
             <w:tcBorders>
               <w:top w:val="single" w:sz="12" w:space="0" w:color="A5A5A5" w:themeColor="accent3"/>
               <w:left w:val="single" w:sz="12" w:space="0" w:color="A5A5A5" w:themeColor="accent3"/>
@@ -5019,7 +5003,7 @@
         </w:tc>
         <w:tc>
           <w:tcPr>
-            <w:tcW w:w="3118" w:type="dxa"/>
+            <w:tcW w:w="2835" w:type="dxa"/>
             <w:tcBorders>
               <w:top w:val="single" w:sz="12" w:space="0" w:color="A5A5A5" w:themeColor="accent3"/>
               <w:left w:val="single" w:sz="12" w:space="0" w:color="A5A5A5" w:themeColor="accent3"/>
@@ -5049,7 +5033,7 @@
         </w:tc>
         <w:tc>
           <w:tcPr>
-            <w:tcW w:w="3254" w:type="dxa"/>
+            <w:tcW w:w="4388" w:type="dxa"/>
             <w:tcBorders>
               <w:top w:val="single" w:sz="12" w:space="0" w:color="A5A5A5" w:themeColor="accent3"/>
               <w:left w:val="single" w:sz="12" w:space="0" w:color="A5A5A5" w:themeColor="accent3"/>
@@ -5177,7 +5161,7 @@
       <w:tr>
         <w:tc>
           <w:tcPr>
-            <w:tcW w:w="3261" w:type="dxa"/>
+            <w:tcW w:w="2410" w:type="dxa"/>
             <w:tcBorders>
               <w:top w:val="single" w:sz="12" w:space="0" w:color="A5A5A5" w:themeColor="accent3"/>
               <w:left w:val="single" w:sz="12" w:space="0" w:color="A5A5A5" w:themeColor="accent3"/>
@@ -5211,7 +5195,7 @@
         </w:tc>
         <w:tc>
           <w:tcPr>
-            <w:tcW w:w="3118" w:type="dxa"/>
+            <w:tcW w:w="2835" w:type="dxa"/>
             <w:tcBorders>
               <w:top w:val="single" w:sz="12" w:space="0" w:color="A5A5A5" w:themeColor="accent3"/>
               <w:left w:val="single" w:sz="12" w:space="0" w:color="A5A5A5" w:themeColor="accent3"/>
@@ -5249,7 +5233,7 @@
         </w:tc>
         <w:tc>
           <w:tcPr>
-            <w:tcW w:w="3254" w:type="dxa"/>
+            <w:tcW w:w="4388" w:type="dxa"/>
             <w:tcBorders>
               <w:top w:val="single" w:sz="12" w:space="0" w:color="A5A5A5" w:themeColor="accent3"/>
               <w:left w:val="single" w:sz="12" w:space="0" w:color="A5A5A5" w:themeColor="accent3"/>
@@ -5327,6 +5311,8 @@
           <w:ilvl w:val="0"/>
           <w:numId w:val="14"/>
         </w:numPr>
+        <w:spacing w:line="276" w:lineRule="auto"/>
+        <w:jc w:val="both"/>
       </w:pPr>
       <w:r>
         <w:lastRenderedPageBreak/>
@@ -5441,6 +5427,8 @@
     </w:p>
     <w:p>
       <w:pPr>
+        <w:spacing w:line="276" w:lineRule="auto"/>
+        <w:jc w:val="both"/>
         <w:rPr>
           <w:rFonts w:ascii="Garamond" w:hAnsi="Garamond"/>
           <w:b/>
@@ -5457,12 +5445,837 @@
           <w:ilvl w:val="1"/>
           <w:numId w:val="16"/>
         </w:numPr>
+        <w:spacing w:line="276" w:lineRule="auto"/>
+        <w:jc w:val="both"/>
       </w:pPr>
       <w:bookmarkStart w:id="21" w:name="_Toc116390379"/>
       <w:r>
         <w:t>Utenti e sistemi esterni</w:t>
       </w:r>
       <w:bookmarkEnd w:id="21"/>
+    </w:p>
+    <w:p>
+      <w:pPr>
+        <w:pStyle w:val="Paragrafoelenco"/>
+        <w:numPr>
+          <w:ilvl w:val="2"/>
+          <w:numId w:val="16"/>
+        </w:numPr>
+        <w:spacing w:line="276" w:lineRule="auto"/>
+        <w:ind w:left="1276"/>
+        <w:jc w:val="both"/>
+        <w:rPr>
+          <w:rFonts w:ascii="Garamond" w:hAnsi="Garamond"/>
+          <w:sz w:val="24"/>
+          <w:szCs w:val="24"/>
+          <w:u w:val="single"/>
+        </w:rPr>
+      </w:pPr>
+      <w:r>
+        <w:rPr>
+          <w:rFonts w:ascii="Garamond" w:hAnsi="Garamond"/>
+          <w:sz w:val="24"/>
+          <w:szCs w:val="24"/>
+          <w:u w:val="single"/>
+        </w:rPr>
+        <w:t xml:space="preserve">Utente studente </w:t>
+      </w:r>
+    </w:p>
+    <w:p>
+      <w:pPr>
+        <w:spacing w:line="276" w:lineRule="auto"/>
+        <w:jc w:val="both"/>
+        <w:rPr>
+          <w:rFonts w:ascii="Garamond" w:hAnsi="Garamond"/>
+          <w:sz w:val="24"/>
+          <w:szCs w:val="24"/>
+        </w:rPr>
+      </w:pPr>
+      <w:r>
+        <w:rPr>
+          <w:rFonts w:ascii="Garamond" w:hAnsi="Garamond"/>
+          <w:sz w:val="24"/>
+          <w:szCs w:val="24"/>
+        </w:rPr>
+        <w:t xml:space="preserve">L’utente studente </w:t>
+      </w:r>
+      <w:r>
+        <w:rPr>
+          <w:rFonts w:ascii="Garamond" w:hAnsi="Garamond"/>
+          <w:sz w:val="24"/>
+          <w:szCs w:val="24"/>
+        </w:rPr>
+        <w:t>(identificato da RF4</w:t>
+      </w:r>
+      <w:r>
+        <w:rPr>
+          <w:rFonts w:ascii="Garamond" w:hAnsi="Garamond"/>
+          <w:sz w:val="24"/>
+          <w:szCs w:val="24"/>
+        </w:rPr>
+        <w:t xml:space="preserve"> </w:t>
+      </w:r>
+      <w:r>
+        <w:rPr>
+          <w:rFonts w:ascii="Garamond" w:hAnsi="Garamond"/>
+          <w:sz w:val="24"/>
+          <w:szCs w:val="24"/>
+        </w:rPr>
+        <w:t>-</w:t>
+      </w:r>
+      <w:r>
+        <w:rPr>
+          <w:rFonts w:ascii="Garamond" w:hAnsi="Garamond"/>
+          <w:sz w:val="24"/>
+          <w:szCs w:val="24"/>
+        </w:rPr>
+        <w:t xml:space="preserve"> </w:t>
+      </w:r>
+      <w:r>
+        <w:rPr>
+          <w:rFonts w:ascii="Garamond" w:hAnsi="Garamond"/>
+          <w:sz w:val="24"/>
+          <w:szCs w:val="24"/>
+        </w:rPr>
+        <w:t xml:space="preserve">RF17) </w:t>
+      </w:r>
+      <w:r>
+        <w:rPr>
+          <w:rFonts w:ascii="Garamond" w:hAnsi="Garamond"/>
+          <w:sz w:val="24"/>
+          <w:szCs w:val="24"/>
+        </w:rPr>
+        <w:t xml:space="preserve">utilizza l’applicazione per </w:t>
+      </w:r>
+      <w:r>
+        <w:rPr>
+          <w:rFonts w:ascii="Garamond" w:hAnsi="Garamond"/>
+          <w:sz w:val="24"/>
+          <w:szCs w:val="24"/>
+        </w:rPr>
+        <w:t>visualizzare una</w:t>
+      </w:r>
+      <w:r>
+        <w:rPr>
+          <w:rFonts w:ascii="Garamond" w:hAnsi="Garamond"/>
+          <w:sz w:val="24"/>
+          <w:szCs w:val="24"/>
+        </w:rPr>
+        <w:t xml:space="preserve"> lista di offerte di servizi retribuiti</w:t>
+      </w:r>
+      <w:r>
+        <w:rPr>
+          <w:rFonts w:ascii="Garamond" w:hAnsi="Garamond"/>
+          <w:sz w:val="24"/>
+          <w:szCs w:val="24"/>
+        </w:rPr>
+        <w:t>,</w:t>
+      </w:r>
+      <w:r>
+        <w:rPr>
+          <w:rFonts w:ascii="Garamond" w:hAnsi="Garamond"/>
+          <w:sz w:val="24"/>
+          <w:szCs w:val="24"/>
+        </w:rPr>
+        <w:t xml:space="preserve"> filtrati dal sito in base alle personali disponibilità e </w:t>
+      </w:r>
+      <w:r>
+        <w:rPr>
+          <w:rFonts w:ascii="Garamond" w:hAnsi="Garamond"/>
+          <w:sz w:val="24"/>
+          <w:szCs w:val="24"/>
+        </w:rPr>
+        <w:t>all’ubicazione</w:t>
+      </w:r>
+      <w:r>
+        <w:rPr>
+          <w:rFonts w:ascii="Garamond" w:hAnsi="Garamond"/>
+          <w:sz w:val="24"/>
+          <w:szCs w:val="24"/>
+        </w:rPr>
+        <w:t xml:space="preserve"> dell’</w:t>
+      </w:r>
+      <w:r>
+        <w:rPr>
+          <w:rFonts w:ascii="Garamond" w:hAnsi="Garamond"/>
+          <w:sz w:val="24"/>
+          <w:szCs w:val="24"/>
+        </w:rPr>
+        <w:t>ateneo di studio, ed</w:t>
+      </w:r>
+      <w:r>
+        <w:rPr>
+          <w:rFonts w:ascii="Garamond" w:hAnsi="Garamond"/>
+          <w:sz w:val="24"/>
+          <w:szCs w:val="24"/>
+        </w:rPr>
+        <w:t xml:space="preserve"> eventualmente per proporsi ad uno o più di questi. </w:t>
+      </w:r>
+    </w:p>
+    <w:p>
+      <w:pPr>
+        <w:spacing w:line="276" w:lineRule="auto"/>
+        <w:jc w:val="both"/>
+        <w:rPr>
+          <w:rFonts w:ascii="Garamond" w:hAnsi="Garamond"/>
+          <w:sz w:val="24"/>
+          <w:szCs w:val="24"/>
+        </w:rPr>
+      </w:pPr>
+    </w:p>
+    <w:p>
+      <w:pPr>
+        <w:pStyle w:val="Paragrafoelenco"/>
+        <w:numPr>
+          <w:ilvl w:val="2"/>
+          <w:numId w:val="16"/>
+        </w:numPr>
+        <w:spacing w:line="276" w:lineRule="auto"/>
+        <w:ind w:left="1276"/>
+        <w:jc w:val="both"/>
+        <w:rPr>
+          <w:rFonts w:ascii="Garamond" w:hAnsi="Garamond"/>
+          <w:sz w:val="24"/>
+          <w:szCs w:val="24"/>
+          <w:u w:val="single"/>
+        </w:rPr>
+      </w:pPr>
+      <w:r>
+        <w:rPr>
+          <w:rFonts w:ascii="Garamond" w:hAnsi="Garamond"/>
+          <w:sz w:val="24"/>
+          <w:szCs w:val="24"/>
+          <w:u w:val="single"/>
+        </w:rPr>
+        <w:t xml:space="preserve">Utente offerente </w:t>
+      </w:r>
+    </w:p>
+    <w:p>
+      <w:pPr>
+        <w:spacing w:line="276" w:lineRule="auto"/>
+        <w:jc w:val="both"/>
+        <w:rPr>
+          <w:rFonts w:ascii="Garamond" w:hAnsi="Garamond"/>
+          <w:sz w:val="24"/>
+          <w:szCs w:val="24"/>
+        </w:rPr>
+      </w:pPr>
+      <w:r>
+        <w:rPr>
+          <w:rFonts w:ascii="Garamond" w:hAnsi="Garamond"/>
+          <w:sz w:val="24"/>
+          <w:szCs w:val="24"/>
+        </w:rPr>
+        <w:t>L’utente</w:t>
+      </w:r>
+      <w:r>
+        <w:rPr>
+          <w:rFonts w:ascii="Garamond" w:hAnsi="Garamond"/>
+          <w:sz w:val="24"/>
+          <w:szCs w:val="24"/>
+        </w:rPr>
+        <w:t xml:space="preserve"> offer</w:t>
+      </w:r>
+      <w:r>
+        <w:rPr>
+          <w:rFonts w:ascii="Garamond" w:hAnsi="Garamond"/>
+          <w:sz w:val="24"/>
+          <w:szCs w:val="24"/>
+        </w:rPr>
+        <w:t>en</w:t>
+      </w:r>
+      <w:r>
+        <w:rPr>
+          <w:rFonts w:ascii="Garamond" w:hAnsi="Garamond"/>
+          <w:sz w:val="24"/>
+          <w:szCs w:val="24"/>
+        </w:rPr>
+        <w:t>te</w:t>
+      </w:r>
+      <w:r>
+        <w:rPr>
+          <w:rFonts w:ascii="Garamond" w:hAnsi="Garamond"/>
+          <w:sz w:val="24"/>
+          <w:szCs w:val="24"/>
+        </w:rPr>
+        <w:t xml:space="preserve"> (identificato da RF</w:t>
+      </w:r>
+      <w:r>
+        <w:rPr>
+          <w:rFonts w:ascii="Garamond" w:hAnsi="Garamond"/>
+          <w:sz w:val="24"/>
+          <w:szCs w:val="24"/>
+        </w:rPr>
+        <w:t>18</w:t>
+      </w:r>
+      <w:r>
+        <w:rPr>
+          <w:rFonts w:ascii="Garamond" w:hAnsi="Garamond"/>
+          <w:sz w:val="24"/>
+          <w:szCs w:val="24"/>
+        </w:rPr>
+        <w:t xml:space="preserve"> </w:t>
+      </w:r>
+      <w:r>
+        <w:rPr>
+          <w:rFonts w:ascii="Garamond" w:hAnsi="Garamond"/>
+          <w:sz w:val="24"/>
+          <w:szCs w:val="24"/>
+        </w:rPr>
+        <w:t>-</w:t>
+      </w:r>
+      <w:r>
+        <w:rPr>
+          <w:rFonts w:ascii="Garamond" w:hAnsi="Garamond"/>
+          <w:sz w:val="24"/>
+          <w:szCs w:val="24"/>
+        </w:rPr>
+        <w:t xml:space="preserve"> </w:t>
+      </w:r>
+      <w:r>
+        <w:rPr>
+          <w:rFonts w:ascii="Garamond" w:hAnsi="Garamond"/>
+          <w:sz w:val="24"/>
+          <w:szCs w:val="24"/>
+        </w:rPr>
+        <w:t>RF</w:t>
+      </w:r>
+      <w:r>
+        <w:rPr>
+          <w:rFonts w:ascii="Garamond" w:hAnsi="Garamond"/>
+          <w:sz w:val="24"/>
+          <w:szCs w:val="24"/>
+        </w:rPr>
+        <w:t>30</w:t>
+      </w:r>
+      <w:r>
+        <w:rPr>
+          <w:rFonts w:ascii="Garamond" w:hAnsi="Garamond"/>
+          <w:sz w:val="24"/>
+          <w:szCs w:val="24"/>
+        </w:rPr>
+        <w:t xml:space="preserve">) utilizza l’applicazione per </w:t>
+      </w:r>
+      <w:r>
+        <w:rPr>
+          <w:rFonts w:ascii="Garamond" w:hAnsi="Garamond" w:cs="Sanskrit Text"/>
+          <w:sz w:val="24"/>
+          <w:szCs w:val="24"/>
+        </w:rPr>
+        <w:t>creare annunci di lavoro</w:t>
+      </w:r>
+      <w:r>
+        <w:rPr>
+          <w:rFonts w:ascii="Garamond" w:hAnsi="Garamond" w:cs="Sanskrit Text"/>
+          <w:sz w:val="24"/>
+          <w:szCs w:val="24"/>
+        </w:rPr>
+        <w:t>.</w:t>
+      </w:r>
+    </w:p>
+    <w:p>
+      <w:pPr>
+        <w:spacing w:line="276" w:lineRule="auto"/>
+        <w:jc w:val="both"/>
+        <w:rPr>
+          <w:rFonts w:ascii="Garamond" w:hAnsi="Garamond"/>
+          <w:sz w:val="24"/>
+          <w:szCs w:val="24"/>
+        </w:rPr>
+      </w:pPr>
+    </w:p>
+    <w:p>
+      <w:pPr>
+        <w:pStyle w:val="Paragrafoelenco"/>
+        <w:numPr>
+          <w:ilvl w:val="2"/>
+          <w:numId w:val="16"/>
+        </w:numPr>
+        <w:spacing w:line="276" w:lineRule="auto"/>
+        <w:ind w:left="1276"/>
+        <w:jc w:val="both"/>
+        <w:rPr>
+          <w:rFonts w:ascii="Garamond" w:hAnsi="Garamond"/>
+          <w:sz w:val="24"/>
+          <w:szCs w:val="24"/>
+          <w:u w:val="single"/>
+        </w:rPr>
+      </w:pPr>
+      <w:r>
+        <w:rPr>
+          <w:rFonts w:ascii="Garamond" w:hAnsi="Garamond"/>
+          <w:sz w:val="24"/>
+          <w:szCs w:val="24"/>
+          <w:u w:val="single"/>
+        </w:rPr>
+        <w:t xml:space="preserve">Posta elettronica </w:t>
+      </w:r>
+    </w:p>
+    <w:p>
+      <w:pPr>
+        <w:spacing w:line="276" w:lineRule="auto"/>
+        <w:jc w:val="both"/>
+        <w:rPr>
+          <w:rFonts w:ascii="Garamond" w:hAnsi="Garamond"/>
+          <w:sz w:val="24"/>
+          <w:szCs w:val="24"/>
+        </w:rPr>
+      </w:pPr>
+      <w:r>
+        <w:rPr>
+          <w:rFonts w:ascii="Garamond" w:hAnsi="Garamond"/>
+          <w:sz w:val="24"/>
+          <w:szCs w:val="24"/>
+        </w:rPr>
+        <w:t xml:space="preserve">La posta elettronica è il </w:t>
+      </w:r>
+      <w:r>
+        <w:rPr>
+          <w:rFonts w:ascii="Garamond" w:hAnsi="Garamond"/>
+          <w:sz w:val="24"/>
+          <w:szCs w:val="24"/>
+        </w:rPr>
+        <w:t>servizio</w:t>
+      </w:r>
+      <w:r>
+        <w:rPr>
+          <w:rFonts w:ascii="Garamond" w:hAnsi="Garamond"/>
+          <w:sz w:val="24"/>
+          <w:szCs w:val="24"/>
+        </w:rPr>
+        <w:t xml:space="preserve"> utilizzato dal sistema per confermare la registrazione dell’utente offerente,</w:t>
+      </w:r>
+      <w:r>
+        <w:rPr>
+          <w:rFonts w:ascii="Garamond" w:hAnsi="Garamond"/>
+          <w:sz w:val="24"/>
+          <w:szCs w:val="24"/>
+        </w:rPr>
+        <w:t xml:space="preserve"> (vedi RF3),</w:t>
+      </w:r>
+      <w:r>
+        <w:rPr>
+          <w:rFonts w:ascii="Garamond" w:hAnsi="Garamond"/>
+          <w:sz w:val="24"/>
+          <w:szCs w:val="24"/>
+        </w:rPr>
+        <w:t xml:space="preserve"> per permettere all’offerente di recuperare la password in caso di dimenticanza</w:t>
+      </w:r>
+      <w:r>
+        <w:rPr>
+          <w:rFonts w:ascii="Garamond" w:hAnsi="Garamond"/>
+          <w:sz w:val="24"/>
+          <w:szCs w:val="24"/>
+        </w:rPr>
+        <w:t xml:space="preserve"> (vedi RF28)</w:t>
+      </w:r>
+      <w:r>
+        <w:rPr>
+          <w:rFonts w:ascii="Garamond" w:hAnsi="Garamond"/>
+          <w:sz w:val="24"/>
+          <w:szCs w:val="24"/>
+        </w:rPr>
+        <w:t xml:space="preserve"> e per notificare lo studente</w:t>
+      </w:r>
+      <w:r>
+        <w:rPr>
+          <w:rFonts w:ascii="Garamond" w:hAnsi="Garamond"/>
+          <w:sz w:val="24"/>
+          <w:szCs w:val="24"/>
+        </w:rPr>
+        <w:t xml:space="preserve"> (vedi R</w:t>
+      </w:r>
+      <w:r>
+        <w:rPr>
+          <w:rFonts w:ascii="Garamond" w:hAnsi="Garamond"/>
+          <w:sz w:val="24"/>
+          <w:szCs w:val="24"/>
+        </w:rPr>
+        <w:t xml:space="preserve">F8, RF9, RF12, RF21). </w:t>
+      </w:r>
+    </w:p>
+    <w:p>
+      <w:pPr>
+        <w:pStyle w:val="Paragrafoelenco"/>
+        <w:spacing w:line="276" w:lineRule="auto"/>
+        <w:ind w:left="1276"/>
+        <w:jc w:val="both"/>
+        <w:rPr>
+          <w:rFonts w:ascii="Garamond" w:hAnsi="Garamond"/>
+          <w:sz w:val="24"/>
+          <w:szCs w:val="24"/>
+          <w:u w:val="single"/>
+        </w:rPr>
+      </w:pPr>
+    </w:p>
+    <w:p>
+      <w:pPr>
+        <w:pStyle w:val="Paragrafoelenco"/>
+        <w:numPr>
+          <w:ilvl w:val="2"/>
+          <w:numId w:val="16"/>
+        </w:numPr>
+        <w:spacing w:line="276" w:lineRule="auto"/>
+        <w:ind w:left="1276"/>
+        <w:jc w:val="both"/>
+        <w:rPr>
+          <w:rFonts w:ascii="Garamond" w:hAnsi="Garamond"/>
+          <w:sz w:val="24"/>
+          <w:szCs w:val="24"/>
+          <w:u w:val="single"/>
+        </w:rPr>
+      </w:pPr>
+      <w:r>
+        <w:rPr>
+          <w:rFonts w:ascii="Garamond" w:hAnsi="Garamond"/>
+          <w:sz w:val="24"/>
+          <w:szCs w:val="24"/>
+          <w:u w:val="single"/>
+        </w:rPr>
+        <w:t>PayPal</w:t>
+      </w:r>
+    </w:p>
+    <w:p>
+      <w:pPr>
+        <w:spacing w:line="276" w:lineRule="auto"/>
+        <w:jc w:val="both"/>
+        <w:rPr>
+          <w:rFonts w:ascii="Garamond" w:hAnsi="Garamond"/>
+          <w:sz w:val="24"/>
+          <w:szCs w:val="24"/>
+        </w:rPr>
+      </w:pPr>
+      <w:r>
+        <w:rPr>
+          <w:rFonts w:ascii="Garamond" w:hAnsi="Garamond"/>
+          <w:i/>
+          <w:iCs/>
+          <w:sz w:val="24"/>
+          <w:szCs w:val="24"/>
+        </w:rPr>
+        <w:t xml:space="preserve">PayPal </w:t>
+      </w:r>
+      <w:r>
+        <w:rPr>
+          <w:rFonts w:ascii="Garamond" w:hAnsi="Garamond"/>
+          <w:sz w:val="24"/>
+          <w:szCs w:val="24"/>
+        </w:rPr>
+        <w:t>è il servizio di pagamento</w:t>
+      </w:r>
+      <w:r>
+        <w:rPr>
+          <w:rFonts w:ascii="Garamond" w:hAnsi="Garamond"/>
+          <w:sz w:val="24"/>
+          <w:szCs w:val="24"/>
+        </w:rPr>
+        <w:t xml:space="preserve"> (vedi RF26)</w:t>
+      </w:r>
+      <w:r>
+        <w:rPr>
+          <w:rFonts w:ascii="Garamond" w:hAnsi="Garamond"/>
+          <w:sz w:val="24"/>
+          <w:szCs w:val="24"/>
+        </w:rPr>
+        <w:t xml:space="preserve"> del sito attraverso cui è possibile pagare, inviare denaro e accettare pagamenti in modo più rapido, semplice e sicuro senza dover immettere ogni volta i propr</w:t>
+      </w:r>
+      <w:r>
+        <w:rPr>
+          <w:rFonts w:ascii="Garamond" w:hAnsi="Garamond"/>
+          <w:sz w:val="24"/>
+          <w:szCs w:val="24"/>
+        </w:rPr>
+        <w:t>i</w:t>
+      </w:r>
+      <w:r>
+        <w:rPr>
+          <w:rFonts w:ascii="Garamond" w:hAnsi="Garamond"/>
+          <w:sz w:val="24"/>
+          <w:szCs w:val="24"/>
+        </w:rPr>
+        <w:t xml:space="preserve"> dati finanziari.</w:t>
+      </w:r>
+    </w:p>
+    <w:p>
+      <w:pPr>
+        <w:spacing w:line="276" w:lineRule="auto"/>
+        <w:jc w:val="both"/>
+        <w:rPr>
+          <w:rFonts w:ascii="Garamond" w:hAnsi="Garamond"/>
+          <w:sz w:val="24"/>
+          <w:szCs w:val="24"/>
+        </w:rPr>
+      </w:pPr>
+    </w:p>
+    <w:p>
+      <w:pPr>
+        <w:pStyle w:val="Paragrafoelenco"/>
+        <w:numPr>
+          <w:ilvl w:val="2"/>
+          <w:numId w:val="16"/>
+        </w:numPr>
+        <w:spacing w:line="276" w:lineRule="auto"/>
+        <w:ind w:left="1276"/>
+        <w:jc w:val="both"/>
+        <w:rPr>
+          <w:rFonts w:ascii="Garamond" w:hAnsi="Garamond"/>
+          <w:sz w:val="24"/>
+          <w:szCs w:val="24"/>
+          <w:u w:val="single"/>
+        </w:rPr>
+      </w:pPr>
+      <w:r>
+        <w:rPr>
+          <w:rFonts w:ascii="Garamond" w:hAnsi="Garamond"/>
+          <w:sz w:val="24"/>
+          <w:szCs w:val="24"/>
+          <w:u w:val="single"/>
+        </w:rPr>
+        <w:t xml:space="preserve">Google </w:t>
+      </w:r>
+      <w:proofErr w:type="spellStart"/>
+      <w:r>
+        <w:rPr>
+          <w:rFonts w:ascii="Garamond" w:hAnsi="Garamond"/>
+          <w:sz w:val="24"/>
+          <w:szCs w:val="24"/>
+          <w:u w:val="single"/>
+        </w:rPr>
+        <w:t>Calendar</w:t>
+      </w:r>
+      <w:proofErr w:type="spellEnd"/>
+    </w:p>
+    <w:p>
+      <w:pPr>
+        <w:spacing w:line="276" w:lineRule="auto"/>
+        <w:jc w:val="both"/>
+        <w:rPr>
+          <w:rFonts w:ascii="Garamond" w:hAnsi="Garamond"/>
+          <w:sz w:val="24"/>
+          <w:szCs w:val="24"/>
+        </w:rPr>
+      </w:pPr>
+      <w:r>
+        <w:rPr>
+          <w:rFonts w:ascii="Garamond" w:hAnsi="Garamond"/>
+          <w:i/>
+          <w:iCs/>
+          <w:sz w:val="24"/>
+          <w:szCs w:val="24"/>
+        </w:rPr>
+        <w:t xml:space="preserve">Google </w:t>
+      </w:r>
+      <w:proofErr w:type="spellStart"/>
+      <w:r>
+        <w:rPr>
+          <w:rFonts w:ascii="Garamond" w:hAnsi="Garamond"/>
+          <w:i/>
+          <w:iCs/>
+          <w:sz w:val="24"/>
+          <w:szCs w:val="24"/>
+        </w:rPr>
+        <w:t>Calendar</w:t>
+      </w:r>
+      <w:proofErr w:type="spellEnd"/>
+      <w:r>
+        <w:rPr>
+          <w:rFonts w:ascii="Garamond" w:hAnsi="Garamond"/>
+          <w:i/>
+          <w:iCs/>
+          <w:sz w:val="24"/>
+          <w:szCs w:val="24"/>
+        </w:rPr>
+        <w:t xml:space="preserve"> </w:t>
+      </w:r>
+      <w:r>
+        <w:rPr>
+          <w:rFonts w:ascii="Garamond" w:hAnsi="Garamond"/>
+          <w:sz w:val="24"/>
+          <w:szCs w:val="24"/>
+        </w:rPr>
+        <w:t>(ide</w:t>
+      </w:r>
+      <w:r>
+        <w:rPr>
+          <w:rFonts w:ascii="Garamond" w:hAnsi="Garamond"/>
+          <w:sz w:val="24"/>
+          <w:szCs w:val="24"/>
+        </w:rPr>
+        <w:t>ntifica</w:t>
+      </w:r>
+      <w:r>
+        <w:rPr>
+          <w:rFonts w:ascii="Garamond" w:hAnsi="Garamond"/>
+          <w:sz w:val="24"/>
+          <w:szCs w:val="24"/>
+        </w:rPr>
+        <w:t>to da RF4)</w:t>
+      </w:r>
+      <w:r>
+        <w:rPr>
+          <w:rFonts w:ascii="Garamond" w:hAnsi="Garamond"/>
+          <w:sz w:val="24"/>
+          <w:szCs w:val="24"/>
+        </w:rPr>
+        <w:t xml:space="preserve"> è il </w:t>
+      </w:r>
+      <w:r>
+        <w:rPr>
+          <w:rFonts w:ascii="Garamond" w:hAnsi="Garamond"/>
+          <w:sz w:val="24"/>
+          <w:szCs w:val="24"/>
+        </w:rPr>
+        <w:t>servizio utilizzato dal sistema per forni</w:t>
+      </w:r>
+      <w:r>
+        <w:rPr>
+          <w:rFonts w:ascii="Garamond" w:hAnsi="Garamond"/>
+          <w:sz w:val="24"/>
+          <w:szCs w:val="24"/>
+        </w:rPr>
+        <w:t>re</w:t>
+      </w:r>
+      <w:r>
+        <w:rPr>
+          <w:rFonts w:ascii="Garamond" w:hAnsi="Garamond"/>
+          <w:sz w:val="24"/>
+          <w:szCs w:val="24"/>
+        </w:rPr>
+        <w:t xml:space="preserve"> allo studente la </w:t>
+      </w:r>
+      <w:r>
+        <w:rPr>
+          <w:rFonts w:ascii="Garamond" w:hAnsi="Garamond"/>
+          <w:sz w:val="24"/>
+          <w:szCs w:val="24"/>
+        </w:rPr>
+        <w:t>possibilità di memorizzare le proprie disponibilità</w:t>
+      </w:r>
+      <w:r>
+        <w:rPr>
+          <w:rFonts w:ascii="Garamond" w:hAnsi="Garamond"/>
+          <w:sz w:val="24"/>
+          <w:szCs w:val="24"/>
+        </w:rPr>
+        <w:t xml:space="preserve"> e gestire gli annunci presi in carico</w:t>
+      </w:r>
+      <w:r>
+        <w:rPr>
+          <w:rFonts w:ascii="Garamond" w:hAnsi="Garamond"/>
+          <w:sz w:val="24"/>
+          <w:szCs w:val="24"/>
+        </w:rPr>
+        <w:t>.</w:t>
+      </w:r>
+    </w:p>
+    <w:p>
+      <w:pPr>
+        <w:spacing w:line="276" w:lineRule="auto"/>
+        <w:jc w:val="both"/>
+        <w:rPr>
+          <w:rFonts w:ascii="Garamond" w:hAnsi="Garamond"/>
+          <w:sz w:val="24"/>
+          <w:szCs w:val="24"/>
+          <w:u w:val="single"/>
+        </w:rPr>
+      </w:pPr>
+    </w:p>
+    <w:p>
+      <w:pPr>
+        <w:pStyle w:val="Paragrafoelenco"/>
+        <w:numPr>
+          <w:ilvl w:val="2"/>
+          <w:numId w:val="16"/>
+        </w:numPr>
+        <w:spacing w:line="276" w:lineRule="auto"/>
+        <w:ind w:left="1276"/>
+        <w:jc w:val="both"/>
+        <w:rPr>
+          <w:rFonts w:ascii="Garamond" w:hAnsi="Garamond"/>
+          <w:sz w:val="24"/>
+          <w:szCs w:val="24"/>
+          <w:u w:val="single"/>
+        </w:rPr>
+      </w:pPr>
+      <w:r>
+        <w:rPr>
+          <w:rFonts w:ascii="Garamond" w:hAnsi="Garamond"/>
+          <w:sz w:val="24"/>
+          <w:szCs w:val="24"/>
+          <w:u w:val="single"/>
+        </w:rPr>
+        <w:t>Sistema credenziali universitarie</w:t>
+      </w:r>
+    </w:p>
+    <w:p>
+      <w:pPr>
+        <w:spacing w:line="276" w:lineRule="auto"/>
+        <w:jc w:val="both"/>
+        <w:rPr>
+          <w:rFonts w:ascii="Garamond" w:hAnsi="Garamond"/>
+          <w:sz w:val="24"/>
+          <w:szCs w:val="24"/>
+          <w:u w:val="single"/>
+        </w:rPr>
+      </w:pPr>
+      <w:r>
+        <w:rPr>
+          <w:rFonts w:ascii="Garamond" w:hAnsi="Garamond" w:cstheme="majorHAnsi"/>
+          <w:i/>
+          <w:iCs/>
+          <w:sz w:val="24"/>
+          <w:szCs w:val="24"/>
+        </w:rPr>
+        <w:lastRenderedPageBreak/>
+        <w:t>Sistema credenziali universitarie</w:t>
+      </w:r>
+      <w:r>
+        <w:rPr>
+          <w:rFonts w:ascii="Garamond" w:hAnsi="Garamond" w:cstheme="majorHAnsi"/>
+          <w:i/>
+          <w:iCs/>
+          <w:sz w:val="24"/>
+          <w:szCs w:val="24"/>
+        </w:rPr>
+        <w:t xml:space="preserve"> </w:t>
+      </w:r>
+      <w:r>
+        <w:rPr>
+          <w:rFonts w:ascii="Garamond" w:hAnsi="Garamond" w:cstheme="majorHAnsi"/>
+          <w:sz w:val="24"/>
+          <w:szCs w:val="24"/>
+        </w:rPr>
+        <w:t>(vedi RF1, RF2)</w:t>
+      </w:r>
+      <w:r>
+        <w:rPr>
+          <w:rFonts w:ascii="Garamond" w:hAnsi="Garamond" w:cstheme="majorHAnsi"/>
+          <w:i/>
+          <w:iCs/>
+          <w:sz w:val="24"/>
+          <w:szCs w:val="24"/>
+        </w:rPr>
+        <w:t xml:space="preserve"> </w:t>
+      </w:r>
+      <w:r>
+        <w:rPr>
+          <w:rFonts w:ascii="Garamond" w:hAnsi="Garamond" w:cstheme="majorHAnsi"/>
+          <w:sz w:val="24"/>
+          <w:szCs w:val="24"/>
+        </w:rPr>
+        <w:t xml:space="preserve">è un sistema attraverso cui è possibile effettuare l’autenticazione degli studenti, tramite le credenziali universitarie già in possesso. </w:t>
+      </w:r>
+    </w:p>
+    <w:p>
+      <w:pPr>
+        <w:jc w:val="both"/>
+        <w:rPr>
+          <w:rFonts w:ascii="Garamond" w:hAnsi="Garamond"/>
+          <w:sz w:val="24"/>
+          <w:szCs w:val="24"/>
+          <w:u w:val="single"/>
+        </w:rPr>
+      </w:pPr>
     </w:p>
     <w:p>
       <w:pPr>
@@ -5472,6 +6285,7 @@
           <w:numId w:val="16"/>
         </w:numPr>
         <w:ind w:left="1276"/>
+        <w:jc w:val="both"/>
         <w:rPr>
           <w:rFonts w:ascii="Garamond" w:hAnsi="Garamond"/>
           <w:sz w:val="24"/>
@@ -5479,6 +6293,7 @@
           <w:u w:val="single"/>
         </w:rPr>
       </w:pPr>
+      <w:proofErr w:type="spellStart"/>
       <w:r>
         <w:rPr>
           <w:rFonts w:ascii="Garamond" w:hAnsi="Garamond"/>
@@ -5486,32 +6301,37 @@
           <w:szCs w:val="24"/>
           <w:u w:val="single"/>
         </w:rPr>
-        <w:t xml:space="preserve">Utente studente </w:t>
-      </w:r>
+        <w:t>MongoDB</w:t>
+      </w:r>
+      <w:proofErr w:type="spellEnd"/>
     </w:p>
     <w:p>
       <w:pPr>
+        <w:jc w:val="both"/>
         <w:rPr>
           <w:rFonts w:ascii="Garamond" w:hAnsi="Garamond"/>
           <w:sz w:val="24"/>
           <w:szCs w:val="24"/>
-        </w:rPr>
-      </w:pPr>
+          <w:u w:val="single"/>
+        </w:rPr>
+      </w:pPr>
+      <w:proofErr w:type="spellStart"/>
       <w:r>
         <w:rPr>
           <w:rFonts w:ascii="Garamond" w:hAnsi="Garamond"/>
           <w:sz w:val="24"/>
           <w:szCs w:val="24"/>
         </w:rPr>
-        <w:t xml:space="preserve">L’utente studente </w:t>
-      </w:r>
+        <w:t>MongoDB</w:t>
+      </w:r>
+      <w:proofErr w:type="spellEnd"/>
       <w:r>
         <w:rPr>
           <w:rFonts w:ascii="Garamond" w:hAnsi="Garamond"/>
           <w:sz w:val="24"/>
           <w:szCs w:val="24"/>
         </w:rPr>
-        <w:t xml:space="preserve">(identificato da RF4-RF17) </w:t>
+        <w:t xml:space="preserve"> è il database locale</w:t>
       </w:r>
       <w:r>
         <w:rPr>
@@ -5519,7 +6339,7 @@
           <w:sz w:val="24"/>
           <w:szCs w:val="24"/>
         </w:rPr>
-        <w:t>è colui</w:t>
+        <w:t xml:space="preserve"> utilizzato dal sistema </w:t>
       </w:r>
       <w:r>
         <w:rPr>
@@ -5527,392 +6347,89 @@
           <w:sz w:val="24"/>
           <w:szCs w:val="24"/>
         </w:rPr>
-        <w:t xml:space="preserve"> che utilizza l’applicazione per </w:t>
-      </w:r>
-      <w:r>
-        <w:rPr>
-          <w:rFonts w:ascii="Garamond" w:hAnsi="Garamond"/>
-          <w:sz w:val="24"/>
-          <w:szCs w:val="24"/>
-        </w:rPr>
-        <w:t>visualizzare una</w:t>
-      </w:r>
-      <w:r>
-        <w:rPr>
-          <w:rFonts w:ascii="Garamond" w:hAnsi="Garamond"/>
-          <w:sz w:val="24"/>
-          <w:szCs w:val="24"/>
-        </w:rPr>
-        <w:t xml:space="preserve"> lista di offerte di servizi retribuiti</w:t>
-      </w:r>
-      <w:r>
-        <w:rPr>
-          <w:rFonts w:ascii="Garamond" w:hAnsi="Garamond"/>
-          <w:sz w:val="24"/>
-          <w:szCs w:val="24"/>
-        </w:rPr>
-        <w:t>,</w:t>
-      </w:r>
-      <w:r>
-        <w:rPr>
-          <w:rFonts w:ascii="Garamond" w:hAnsi="Garamond"/>
-          <w:sz w:val="24"/>
-          <w:szCs w:val="24"/>
-        </w:rPr>
-        <w:t xml:space="preserve"> filtrati dal sito in base alle personali disponibilità e </w:t>
-      </w:r>
-      <w:r>
-        <w:rPr>
-          <w:rFonts w:ascii="Garamond" w:hAnsi="Garamond"/>
-          <w:sz w:val="24"/>
-          <w:szCs w:val="24"/>
-        </w:rPr>
-        <w:t>al</w:t>
-      </w:r>
-      <w:r>
-        <w:rPr>
-          <w:rFonts w:ascii="Garamond" w:hAnsi="Garamond"/>
-          <w:sz w:val="24"/>
-          <w:szCs w:val="24"/>
-        </w:rPr>
-        <w:t>la locazione dell’</w:t>
-      </w:r>
-      <w:r>
-        <w:rPr>
-          <w:rFonts w:ascii="Garamond" w:hAnsi="Garamond"/>
-          <w:sz w:val="24"/>
-          <w:szCs w:val="24"/>
-        </w:rPr>
-        <w:t>ateneo di studio, ed</w:t>
-      </w:r>
-      <w:r>
-        <w:rPr>
-          <w:rFonts w:ascii="Garamond" w:hAnsi="Garamond"/>
-          <w:sz w:val="24"/>
-          <w:szCs w:val="24"/>
-        </w:rPr>
-        <w:t xml:space="preserve"> eventualmente per proporsi ad uno o più di questi. </w:t>
+        <w:t>per c</w:t>
+      </w:r>
+      <w:r>
+        <w:rPr>
+          <w:rFonts w:ascii="Garamond" w:hAnsi="Garamond" w:cstheme="majorHAnsi"/>
+          <w:sz w:val="24"/>
+          <w:szCs w:val="24"/>
+        </w:rPr>
+        <w:t>on</w:t>
+      </w:r>
+      <w:r>
+        <w:rPr>
+          <w:rFonts w:ascii="Garamond" w:hAnsi="Garamond" w:cstheme="majorHAnsi"/>
+          <w:sz w:val="24"/>
+          <w:szCs w:val="24"/>
+        </w:rPr>
+        <w:t>tene</w:t>
+      </w:r>
+      <w:r>
+        <w:rPr>
+          <w:rFonts w:ascii="Garamond" w:hAnsi="Garamond" w:cstheme="majorHAnsi"/>
+          <w:sz w:val="24"/>
+          <w:szCs w:val="24"/>
+        </w:rPr>
+        <w:t>re</w:t>
+      </w:r>
+      <w:r>
+        <w:rPr>
+          <w:rFonts w:ascii="Garamond" w:hAnsi="Garamond" w:cstheme="majorHAnsi"/>
+          <w:sz w:val="24"/>
+          <w:szCs w:val="24"/>
+        </w:rPr>
+        <w:t xml:space="preserve"> e gesti</w:t>
+      </w:r>
+      <w:r>
+        <w:rPr>
+          <w:rFonts w:ascii="Garamond" w:hAnsi="Garamond" w:cstheme="majorHAnsi"/>
+          <w:sz w:val="24"/>
+          <w:szCs w:val="24"/>
+        </w:rPr>
+        <w:t>re</w:t>
+      </w:r>
+      <w:r>
+        <w:rPr>
+          <w:rFonts w:ascii="Garamond" w:hAnsi="Garamond" w:cstheme="majorHAnsi"/>
+          <w:sz w:val="24"/>
+          <w:szCs w:val="24"/>
+        </w:rPr>
+        <w:t xml:space="preserve"> tutti i dati </w:t>
+      </w:r>
+      <w:r>
+        <w:rPr>
+          <w:rFonts w:ascii="Garamond" w:hAnsi="Garamond" w:cstheme="majorHAnsi"/>
+          <w:sz w:val="24"/>
+          <w:szCs w:val="24"/>
+        </w:rPr>
+        <w:t xml:space="preserve">(es. </w:t>
+      </w:r>
+      <w:r>
+        <w:rPr>
+          <w:rFonts w:ascii="Garamond" w:hAnsi="Garamond" w:cstheme="majorHAnsi"/>
+          <w:sz w:val="24"/>
+          <w:szCs w:val="24"/>
+        </w:rPr>
+        <w:t>utenze, annunci, prenotazioni</w:t>
+      </w:r>
+      <w:r>
+        <w:rPr>
+          <w:rFonts w:ascii="Garamond" w:hAnsi="Garamond" w:cstheme="majorHAnsi"/>
+          <w:sz w:val="24"/>
+          <w:szCs w:val="24"/>
+        </w:rPr>
+        <w:t>);</w:t>
       </w:r>
     </w:p>
     <w:p>
       <w:pPr>
+        <w:jc w:val="both"/>
         <w:rPr>
           <w:rFonts w:ascii="Garamond" w:hAnsi="Garamond"/>
           <w:sz w:val="24"/>
           <w:szCs w:val="24"/>
-        </w:rPr>
-      </w:pPr>
-    </w:p>
-    <w:p>
-      <w:pPr>
-        <w:pStyle w:val="Paragrafoelenco"/>
-        <w:numPr>
-          <w:ilvl w:val="2"/>
-          <w:numId w:val="16"/>
-        </w:numPr>
-        <w:ind w:left="1276"/>
-        <w:rPr>
-          <w:rFonts w:ascii="Garamond" w:hAnsi="Garamond"/>
-          <w:sz w:val="24"/>
-          <w:szCs w:val="24"/>
           <w:u w:val="single"/>
-        </w:rPr>
-      </w:pPr>
-      <w:r>
-        <w:rPr>
-          <w:rFonts w:ascii="Garamond" w:hAnsi="Garamond"/>
-          <w:sz w:val="24"/>
-          <w:szCs w:val="24"/>
-          <w:u w:val="single"/>
-        </w:rPr>
-        <w:t xml:space="preserve">Utente offerente </w:t>
-      </w:r>
-    </w:p>
-    <w:p>
-      <w:pPr>
-        <w:rPr>
-          <w:rFonts w:ascii="Garamond" w:hAnsi="Garamond"/>
-          <w:sz w:val="24"/>
-          <w:szCs w:val="24"/>
-        </w:rPr>
-      </w:pPr>
-      <w:r>
-        <w:rPr>
-          <w:rFonts w:ascii="Garamond" w:hAnsi="Garamond"/>
-          <w:sz w:val="24"/>
-          <w:szCs w:val="24"/>
-        </w:rPr>
-        <w:t>L’utente</w:t>
-      </w:r>
-      <w:r>
-        <w:rPr>
-          <w:rFonts w:ascii="Garamond" w:hAnsi="Garamond"/>
-          <w:sz w:val="24"/>
-          <w:szCs w:val="24"/>
-        </w:rPr>
-        <w:t xml:space="preserve"> offerte</w:t>
-      </w:r>
-      <w:r>
-        <w:rPr>
-          <w:rFonts w:ascii="Garamond" w:hAnsi="Garamond"/>
-          <w:sz w:val="24"/>
-          <w:szCs w:val="24"/>
-        </w:rPr>
-        <w:t xml:space="preserve"> (identificato da RF</w:t>
-      </w:r>
-      <w:r>
-        <w:rPr>
-          <w:rFonts w:ascii="Garamond" w:hAnsi="Garamond"/>
-          <w:sz w:val="24"/>
-          <w:szCs w:val="24"/>
-        </w:rPr>
-        <w:t>18</w:t>
-      </w:r>
-      <w:r>
-        <w:rPr>
-          <w:rFonts w:ascii="Garamond" w:hAnsi="Garamond"/>
-          <w:sz w:val="24"/>
-          <w:szCs w:val="24"/>
-        </w:rPr>
-        <w:t>-RF</w:t>
-      </w:r>
-      <w:r>
-        <w:rPr>
-          <w:rFonts w:ascii="Garamond" w:hAnsi="Garamond"/>
-          <w:sz w:val="24"/>
-          <w:szCs w:val="24"/>
-        </w:rPr>
-        <w:t>30</w:t>
-      </w:r>
-      <w:r>
-        <w:rPr>
-          <w:rFonts w:ascii="Garamond" w:hAnsi="Garamond"/>
-          <w:sz w:val="24"/>
-          <w:szCs w:val="24"/>
-        </w:rPr>
-        <w:t xml:space="preserve">) è colui che utilizza l’applicazione per </w:t>
-      </w:r>
-      <w:r>
-        <w:rPr>
-          <w:rFonts w:ascii="Garamond" w:hAnsi="Garamond" w:cs="Sanskrit Text"/>
-          <w:sz w:val="24"/>
-          <w:szCs w:val="24"/>
-        </w:rPr>
-        <w:t>creare annunci di lavoro</w:t>
-      </w:r>
-      <w:r>
-        <w:rPr>
-          <w:rFonts w:ascii="Garamond" w:hAnsi="Garamond" w:cs="Sanskrit Text"/>
-          <w:sz w:val="24"/>
-          <w:szCs w:val="24"/>
-        </w:rPr>
-        <w:t>.</w:t>
-      </w:r>
-    </w:p>
-    <w:p>
-      <w:pPr>
-        <w:rPr>
-          <w:rFonts w:ascii="Garamond" w:hAnsi="Garamond"/>
-          <w:sz w:val="24"/>
-          <w:szCs w:val="24"/>
-        </w:rPr>
-      </w:pPr>
-    </w:p>
-    <w:p>
-      <w:pPr>
-        <w:pStyle w:val="Paragrafoelenco"/>
-        <w:numPr>
-          <w:ilvl w:val="2"/>
-          <w:numId w:val="16"/>
-        </w:numPr>
-        <w:ind w:left="1276"/>
-        <w:rPr>
-          <w:rFonts w:ascii="Garamond" w:hAnsi="Garamond"/>
-          <w:sz w:val="24"/>
-          <w:szCs w:val="24"/>
-          <w:u w:val="single"/>
-        </w:rPr>
-      </w:pPr>
-      <w:r>
-        <w:rPr>
-          <w:rFonts w:ascii="Garamond" w:hAnsi="Garamond"/>
-          <w:sz w:val="24"/>
-          <w:szCs w:val="24"/>
-          <w:u w:val="single"/>
-        </w:rPr>
-        <w:t xml:space="preserve">Posta elettronica </w:t>
-      </w:r>
-    </w:p>
-    <w:p>
-      <w:pPr>
-        <w:rPr>
-          <w:rFonts w:ascii="Garamond" w:hAnsi="Garamond"/>
-          <w:sz w:val="24"/>
-          <w:szCs w:val="24"/>
-        </w:rPr>
-      </w:pPr>
-      <w:r>
-        <w:rPr>
-          <w:rFonts w:ascii="Garamond" w:hAnsi="Garamond"/>
-          <w:sz w:val="24"/>
-          <w:szCs w:val="24"/>
-        </w:rPr>
-        <w:t>La posta elettronica è il sistema utilizzato dal sistema per confermare la registrazione dell’utente offerente, per permettere all’offerente di recuperare la password in caso di dimenticanza e per notificare lo studente.</w:t>
-      </w:r>
-    </w:p>
-    <w:p>
-      <w:pPr>
-        <w:pStyle w:val="Paragrafoelenco"/>
-        <w:ind w:left="1276"/>
-        <w:rPr>
-          <w:rFonts w:ascii="Garamond" w:hAnsi="Garamond"/>
-          <w:sz w:val="24"/>
-          <w:szCs w:val="24"/>
-          <w:u w:val="single"/>
-        </w:rPr>
-      </w:pPr>
-    </w:p>
-    <w:p>
-      <w:pPr>
-        <w:pStyle w:val="Paragrafoelenco"/>
-        <w:numPr>
-          <w:ilvl w:val="2"/>
-          <w:numId w:val="16"/>
-        </w:numPr>
-        <w:ind w:left="1276"/>
-        <w:rPr>
-          <w:rFonts w:ascii="Garamond" w:hAnsi="Garamond"/>
-          <w:sz w:val="24"/>
-          <w:szCs w:val="24"/>
-          <w:u w:val="single"/>
-        </w:rPr>
-      </w:pPr>
-      <w:r>
-        <w:rPr>
-          <w:rFonts w:ascii="Garamond" w:hAnsi="Garamond"/>
-          <w:sz w:val="24"/>
-          <w:szCs w:val="24"/>
-          <w:u w:val="single"/>
-        </w:rPr>
-        <w:t>PayPal</w:t>
-      </w:r>
-    </w:p>
-    <w:p>
-      <w:pPr>
-        <w:spacing w:line="240" w:lineRule="auto"/>
-        <w:rPr>
-          <w:rFonts w:ascii="Garamond" w:hAnsi="Garamond"/>
-          <w:sz w:val="24"/>
-          <w:szCs w:val="24"/>
-        </w:rPr>
-      </w:pPr>
-      <w:r>
-        <w:rPr>
-          <w:rFonts w:ascii="Garamond" w:hAnsi="Garamond"/>
-          <w:i/>
-          <w:iCs/>
-          <w:sz w:val="24"/>
-          <w:szCs w:val="24"/>
-        </w:rPr>
-        <w:t xml:space="preserve">PayPal </w:t>
-      </w:r>
-      <w:r>
-        <w:rPr>
-          <w:rFonts w:ascii="Garamond" w:hAnsi="Garamond"/>
-          <w:sz w:val="24"/>
-          <w:szCs w:val="24"/>
-        </w:rPr>
-        <w:t xml:space="preserve">è il servizio di pagamento del sito attraverso cui è possibile pagare, inviare denaro e accettare pagamenti in modo più rapido, semplice e sicuro, senza dover immettere ogni volta i </w:t>
-      </w:r>
-      <w:proofErr w:type="spellStart"/>
-      <w:r>
-        <w:rPr>
-          <w:rFonts w:ascii="Garamond" w:hAnsi="Garamond"/>
-          <w:sz w:val="24"/>
-          <w:szCs w:val="24"/>
-        </w:rPr>
-        <w:t>propro</w:t>
-      </w:r>
-      <w:proofErr w:type="spellEnd"/>
-      <w:r>
-        <w:rPr>
-          <w:rFonts w:ascii="Garamond" w:hAnsi="Garamond"/>
-          <w:sz w:val="24"/>
-          <w:szCs w:val="24"/>
-        </w:rPr>
-        <w:t xml:space="preserve"> dati finanziari.</w:t>
-      </w:r>
-    </w:p>
-    <w:p>
-      <w:pPr>
-        <w:rPr>
-          <w:rFonts w:ascii="Garamond" w:hAnsi="Garamond"/>
-          <w:sz w:val="24"/>
-          <w:szCs w:val="24"/>
-        </w:rPr>
-      </w:pPr>
-    </w:p>
-    <w:p>
-      <w:pPr>
-        <w:pStyle w:val="Paragrafoelenco"/>
-        <w:numPr>
-          <w:ilvl w:val="2"/>
-          <w:numId w:val="16"/>
-        </w:numPr>
-        <w:ind w:left="1276"/>
-        <w:rPr>
-          <w:rFonts w:ascii="Garamond" w:hAnsi="Garamond"/>
-          <w:sz w:val="24"/>
-          <w:szCs w:val="24"/>
-        </w:rPr>
-      </w:pPr>
-      <w:r>
-        <w:rPr>
-          <w:rFonts w:ascii="Garamond" w:hAnsi="Garamond"/>
-          <w:sz w:val="24"/>
-          <w:szCs w:val="24"/>
-        </w:rPr>
-        <w:t>Calendario</w:t>
-      </w:r>
-    </w:p>
-    <w:p>
-      <w:pPr>
-        <w:rPr>
-          <w:rFonts w:ascii="Garamond" w:hAnsi="Garamond"/>
-          <w:sz w:val="24"/>
-          <w:szCs w:val="24"/>
-        </w:rPr>
-      </w:pPr>
-    </w:p>
-    <w:p>
-      <w:pPr>
-        <w:pStyle w:val="Paragrafoelenco"/>
-        <w:numPr>
-          <w:ilvl w:val="2"/>
-          <w:numId w:val="16"/>
-        </w:numPr>
-        <w:ind w:left="1276"/>
-        <w:rPr>
-          <w:rFonts w:ascii="Garamond" w:hAnsi="Garamond"/>
-          <w:sz w:val="24"/>
-          <w:szCs w:val="24"/>
-        </w:rPr>
-      </w:pPr>
-      <w:r>
-        <w:rPr>
-          <w:rFonts w:ascii="Garamond" w:hAnsi="Garamond"/>
-          <w:sz w:val="24"/>
-          <w:szCs w:val="24"/>
-        </w:rPr>
-        <w:t>Sistema credenziali universitarie</w:t>
-      </w:r>
-    </w:p>
-    <w:p>
-      <w:pPr>
-        <w:rPr>
-          <w:rFonts w:ascii="Garamond" w:hAnsi="Garamond"/>
-          <w:sz w:val="24"/>
-          <w:szCs w:val="24"/>
         </w:rPr>
       </w:pPr>
     </w:p>
@@ -5928,6 +6445,11 @@
         <w:t>Diagramma di contesto</w:t>
       </w:r>
     </w:p>
+    <w:p/>
+    <w:p/>
+    <w:p/>
+    <w:p/>
+    <w:p/>
     <w:p/>
     <w:p/>
     <w:p/>
@@ -5963,7 +6485,7 @@
 </file>
 
 <file path=word/endnotes.xml><?xml version="1.0" encoding="utf-8"?>
-<w:endnotes xmlns:wpc="http://schemas.microsoft.com/office/word/2010/wordprocessingCanvas" xmlns:cx="http://schemas.microsoft.com/office/drawing/2014/chartex" xmlns:cx1="http://schemas.microsoft.com/office/drawing/2015/9/8/chartex" xmlns:cx2="http://schemas.microsoft.com/office/drawing/2015/10/21/chartex" xmlns:cx3="http://schemas.microsoft.com/office/drawing/2016/5/9/chartex" xmlns:cx4="http://schemas.microsoft.com/office/drawing/2016/5/10/chartex" xmlns:cx5="http://schemas.microsoft.com/office/drawing/2016/5/11/chartex" xmlns:cx6="http://schemas.microsoft.com/office/drawing/2016/5/12/chartex" xmlns:cx7="http://schemas.microsoft.com/office/drawing/2016/5/13/chartex" xmlns:cx8="http://schemas.microsoft.com/office/drawing/2016/5/14/chartex" xmlns:mc="http://schemas.openxmlformats.org/markup-compatibility/2006" xmlns:aink="http://schemas.microsoft.com/office/drawing/2016/ink" xmlns:am3d="http://schemas.microsoft.com/office/drawing/2017/model3d" xmlns:o="urn:schemas-microsoft-com:office:office" xmlns:oel="http://schemas.microsoft.com/office/2019/extlst" xmlns:r="http://schemas.openxmlformats.org/officeDocument/2006/relationships" xmlns:m="http://schemas.openxmlformats.org/officeDocument/2006/math" xmlns:v="urn:schemas-microsoft-com:vml" xmlns:wp14="http://schemas.microsoft.com/office/word/2010/wordprocessingDrawing" xmlns:wp="http://schemas.openxmlformats.org/drawingml/2006/wordprocessingDrawing" xmlns:w10="urn:schemas-microsoft-com:office:word" xmlns:w="http://schemas.openxmlformats.org/wordprocessingml/2006/main" xmlns:w14="http://schemas.microsoft.com/office/word/2010/wordml" xmlns:w15="http://schemas.microsoft.com/office/word/2012/wordml" xmlns:w16cex="http://schemas.microsoft.com/office/word/2018/wordml/cex" xmlns:w16cid="http://schemas.microsoft.com/office/word/2016/wordml/cid" xmlns:w16="http://schemas.microsoft.com/office/word/2018/wordml" xmlns:w16sdtdh="http://schemas.microsoft.com/office/word/2020/wordml/sdtdatahash" xmlns:w16se="http://schemas.microsoft.com/office/word/2015/wordml/symex" xmlns:wpg="http://schemas.microsoft.com/office/word/2010/wordprocessingGroup" xmlns:wpi="http://schemas.microsoft.com/office/word/2010/wordprocessingInk" xmlns:wne="http://schemas.microsoft.com/office/word/2006/wordml" xmlns:wps="http://schemas.microsoft.com/office/word/2010/wordprocessingShape" mc:Ignorable="w14 w15 w16se w16cid w16 w16cex w16sdtdh wp14">
+<w:endnotes xmlns:wpc="http://schemas.microsoft.com/office/word/2010/wordprocessingCanvas" xmlns:cx="http://schemas.microsoft.com/office/drawing/2014/chartex" xmlns:cx1="http://schemas.microsoft.com/office/drawing/2015/9/8/chartex" xmlns:cx2="http://schemas.microsoft.com/office/drawing/2015/10/21/chartex" xmlns:cx3="http://schemas.microsoft.com/office/drawing/2016/5/9/chartex" xmlns:cx4="http://schemas.microsoft.com/office/drawing/2016/5/10/chartex" xmlns:cx5="http://schemas.microsoft.com/office/drawing/2016/5/11/chartex" xmlns:cx6="http://schemas.microsoft.com/office/drawing/2016/5/12/chartex" xmlns:cx7="http://schemas.microsoft.com/office/drawing/2016/5/13/chartex" xmlns:cx8="http://schemas.microsoft.com/office/drawing/2016/5/14/chartex" xmlns:mc="http://schemas.openxmlformats.org/markup-compatibility/2006" xmlns:aink="http://schemas.microsoft.com/office/drawing/2016/ink" xmlns:am3d="http://schemas.microsoft.com/office/drawing/2017/model3d" xmlns:o="urn:schemas-microsoft-com:office:office" xmlns:r="http://schemas.openxmlformats.org/officeDocument/2006/relationships" xmlns:m="http://schemas.openxmlformats.org/officeDocument/2006/math" xmlns:v="urn:schemas-microsoft-com:vml" xmlns:wp14="http://schemas.microsoft.com/office/word/2010/wordprocessingDrawing" xmlns:wp="http://schemas.openxmlformats.org/drawingml/2006/wordprocessingDrawing" xmlns:w10="urn:schemas-microsoft-com:office:word" xmlns:w="http://schemas.openxmlformats.org/wordprocessingml/2006/main" xmlns:w14="http://schemas.microsoft.com/office/word/2010/wordml" xmlns:w15="http://schemas.microsoft.com/office/word/2012/wordml" xmlns:w16cex="http://schemas.microsoft.com/office/word/2018/wordml/cex" xmlns:w16cid="http://schemas.microsoft.com/office/word/2016/wordml/cid" xmlns:w16="http://schemas.microsoft.com/office/word/2018/wordml" xmlns:w16sdtdh="http://schemas.microsoft.com/office/word/2020/wordml/sdtdatahash" xmlns:w16se="http://schemas.microsoft.com/office/word/2015/wordml/symex" xmlns:wpg="http://schemas.microsoft.com/office/word/2010/wordprocessingGroup" xmlns:wpi="http://schemas.microsoft.com/office/word/2010/wordprocessingInk" xmlns:wne="http://schemas.microsoft.com/office/word/2006/wordml" xmlns:wps="http://schemas.microsoft.com/office/word/2010/wordprocessingShape" mc:Ignorable="w14 w15 w16se w16cid w16 w16cex w16sdtdh wp14">
   <w:endnote w:type="separator" w:id="-1">
     <w:p>
       <w:pPr>
@@ -5988,7 +6510,7 @@
 </file>
 
 <file path=word/footer1.xml><?xml version="1.0" encoding="utf-8"?>
-<w:ftr xmlns:wpc="http://schemas.microsoft.com/office/word/2010/wordprocessingCanvas" xmlns:cx="http://schemas.microsoft.com/office/drawing/2014/chartex" xmlns:cx1="http://schemas.microsoft.com/office/drawing/2015/9/8/chartex" xmlns:cx2="http://schemas.microsoft.com/office/drawing/2015/10/21/chartex" xmlns:cx3="http://schemas.microsoft.com/office/drawing/2016/5/9/chartex" xmlns:cx4="http://schemas.microsoft.com/office/drawing/2016/5/10/chartex" xmlns:cx5="http://schemas.microsoft.com/office/drawing/2016/5/11/chartex" xmlns:cx6="http://schemas.microsoft.com/office/drawing/2016/5/12/chartex" xmlns:cx7="http://schemas.microsoft.com/office/drawing/2016/5/13/chartex" xmlns:cx8="http://schemas.microsoft.com/office/drawing/2016/5/14/chartex" xmlns:mc="http://schemas.openxmlformats.org/markup-compatibility/2006" xmlns:aink="http://schemas.microsoft.com/office/drawing/2016/ink" xmlns:am3d="http://schemas.microsoft.com/office/drawing/2017/model3d" xmlns:o="urn:schemas-microsoft-com:office:office" xmlns:oel="http://schemas.microsoft.com/office/2019/extlst" xmlns:r="http://schemas.openxmlformats.org/officeDocument/2006/relationships" xmlns:m="http://schemas.openxmlformats.org/officeDocument/2006/math" xmlns:v="urn:schemas-microsoft-com:vml" xmlns:wp14="http://schemas.microsoft.com/office/word/2010/wordprocessingDrawing" xmlns:wp="http://schemas.openxmlformats.org/drawingml/2006/wordprocessingDrawing" xmlns:w10="urn:schemas-microsoft-com:office:word" xmlns:w="http://schemas.openxmlformats.org/wordprocessingml/2006/main" xmlns:w14="http://schemas.microsoft.com/office/word/2010/wordml" xmlns:w15="http://schemas.microsoft.com/office/word/2012/wordml" xmlns:w16cex="http://schemas.microsoft.com/office/word/2018/wordml/cex" xmlns:w16cid="http://schemas.microsoft.com/office/word/2016/wordml/cid" xmlns:w16="http://schemas.microsoft.com/office/word/2018/wordml" xmlns:w16sdtdh="http://schemas.microsoft.com/office/word/2020/wordml/sdtdatahash" xmlns:w16se="http://schemas.microsoft.com/office/word/2015/wordml/symex" xmlns:wpg="http://schemas.microsoft.com/office/word/2010/wordprocessingGroup" xmlns:wpi="http://schemas.microsoft.com/office/word/2010/wordprocessingInk" xmlns:wne="http://schemas.microsoft.com/office/word/2006/wordml" xmlns:wps="http://schemas.microsoft.com/office/word/2010/wordprocessingShape" mc:Ignorable="w14 w15 w16se w16cid w16 w16cex w16sdtdh wp14">
+<w:ftr xmlns:wpc="http://schemas.microsoft.com/office/word/2010/wordprocessingCanvas" xmlns:cx="http://schemas.microsoft.com/office/drawing/2014/chartex" xmlns:cx1="http://schemas.microsoft.com/office/drawing/2015/9/8/chartex" xmlns:cx2="http://schemas.microsoft.com/office/drawing/2015/10/21/chartex" xmlns:cx3="http://schemas.microsoft.com/office/drawing/2016/5/9/chartex" xmlns:cx4="http://schemas.microsoft.com/office/drawing/2016/5/10/chartex" xmlns:cx5="http://schemas.microsoft.com/office/drawing/2016/5/11/chartex" xmlns:cx6="http://schemas.microsoft.com/office/drawing/2016/5/12/chartex" xmlns:cx7="http://schemas.microsoft.com/office/drawing/2016/5/13/chartex" xmlns:cx8="http://schemas.microsoft.com/office/drawing/2016/5/14/chartex" xmlns:mc="http://schemas.openxmlformats.org/markup-compatibility/2006" xmlns:aink="http://schemas.microsoft.com/office/drawing/2016/ink" xmlns:am3d="http://schemas.microsoft.com/office/drawing/2017/model3d" xmlns:o="urn:schemas-microsoft-com:office:office" xmlns:r="http://schemas.openxmlformats.org/officeDocument/2006/relationships" xmlns:m="http://schemas.openxmlformats.org/officeDocument/2006/math" xmlns:v="urn:schemas-microsoft-com:vml" xmlns:wp14="http://schemas.microsoft.com/office/word/2010/wordprocessingDrawing" xmlns:wp="http://schemas.openxmlformats.org/drawingml/2006/wordprocessingDrawing" xmlns:w10="urn:schemas-microsoft-com:office:word" xmlns:w="http://schemas.openxmlformats.org/wordprocessingml/2006/main" xmlns:w14="http://schemas.microsoft.com/office/word/2010/wordml" xmlns:w15="http://schemas.microsoft.com/office/word/2012/wordml" xmlns:w16cex="http://schemas.microsoft.com/office/word/2018/wordml/cex" xmlns:w16cid="http://schemas.microsoft.com/office/word/2016/wordml/cid" xmlns:w16="http://schemas.microsoft.com/office/word/2018/wordml" xmlns:w16sdtdh="http://schemas.microsoft.com/office/word/2020/wordml/sdtdatahash" xmlns:w16se="http://schemas.microsoft.com/office/word/2015/wordml/symex" xmlns:wpg="http://schemas.microsoft.com/office/word/2010/wordprocessingGroup" xmlns:wpi="http://schemas.microsoft.com/office/word/2010/wordprocessingInk" xmlns:wne="http://schemas.microsoft.com/office/word/2006/wordml" xmlns:wps="http://schemas.microsoft.com/office/word/2010/wordprocessingShape" mc:Ignorable="w14 w15 w16se w16cid w16 w16cex w16sdtdh wp14">
   <w:tbl>
     <w:tblPr>
       <w:tblW w:w="5000" w:type="pct"/>
@@ -6029,6 +6551,7 @@
             <w:dataBinding w:prefixMappings="xmlns:ns0='http://purl.org/dc/elements/1.1/' xmlns:ns1='http://schemas.openxmlformats.org/package/2006/metadata/core-properties' " w:xpath="/ns1:coreProperties[1]/ns0:creator[1]" w:storeItemID="{6C3C8BC8-F283-45AE-878A-BAB7291924A1}"/>
             <w:text/>
           </w:sdtPr>
+          <w:sdtEndPr/>
           <w:sdtContent>
             <w:p>
               <w:pPr>
@@ -6089,7 +6612,7 @@
 </file>
 
 <file path=word/footnotes.xml><?xml version="1.0" encoding="utf-8"?>
-<w:footnotes xmlns:wpc="http://schemas.microsoft.com/office/word/2010/wordprocessingCanvas" xmlns:cx="http://schemas.microsoft.com/office/drawing/2014/chartex" xmlns:cx1="http://schemas.microsoft.com/office/drawing/2015/9/8/chartex" xmlns:cx2="http://schemas.microsoft.com/office/drawing/2015/10/21/chartex" xmlns:cx3="http://schemas.microsoft.com/office/drawing/2016/5/9/chartex" xmlns:cx4="http://schemas.microsoft.com/office/drawing/2016/5/10/chartex" xmlns:cx5="http://schemas.microsoft.com/office/drawing/2016/5/11/chartex" xmlns:cx6="http://schemas.microsoft.com/office/drawing/2016/5/12/chartex" xmlns:cx7="http://schemas.microsoft.com/office/drawing/2016/5/13/chartex" xmlns:cx8="http://schemas.microsoft.com/office/drawing/2016/5/14/chartex" xmlns:mc="http://schemas.openxmlformats.org/markup-compatibility/2006" xmlns:aink="http://schemas.microsoft.com/office/drawing/2016/ink" xmlns:am3d="http://schemas.microsoft.com/office/drawing/2017/model3d" xmlns:o="urn:schemas-microsoft-com:office:office" xmlns:oel="http://schemas.microsoft.com/office/2019/extlst" xmlns:r="http://schemas.openxmlformats.org/officeDocument/2006/relationships" xmlns:m="http://schemas.openxmlformats.org/officeDocument/2006/math" xmlns:v="urn:schemas-microsoft-com:vml" xmlns:wp14="http://schemas.microsoft.com/office/word/2010/wordprocessingDrawing" xmlns:wp="http://schemas.openxmlformats.org/drawingml/2006/wordprocessingDrawing" xmlns:w10="urn:schemas-microsoft-com:office:word" xmlns:w="http://schemas.openxmlformats.org/wordprocessingml/2006/main" xmlns:w14="http://schemas.microsoft.com/office/word/2010/wordml" xmlns:w15="http://schemas.microsoft.com/office/word/2012/wordml" xmlns:w16cex="http://schemas.microsoft.com/office/word/2018/wordml/cex" xmlns:w16cid="http://schemas.microsoft.com/office/word/2016/wordml/cid" xmlns:w16="http://schemas.microsoft.com/office/word/2018/wordml" xmlns:w16sdtdh="http://schemas.microsoft.com/office/word/2020/wordml/sdtdatahash" xmlns:w16se="http://schemas.microsoft.com/office/word/2015/wordml/symex" xmlns:wpg="http://schemas.microsoft.com/office/word/2010/wordprocessingGroup" xmlns:wpi="http://schemas.microsoft.com/office/word/2010/wordprocessingInk" xmlns:wne="http://schemas.microsoft.com/office/word/2006/wordml" xmlns:wps="http://schemas.microsoft.com/office/word/2010/wordprocessingShape" mc:Ignorable="w14 w15 w16se w16cid w16 w16cex w16sdtdh wp14">
+<w:footnotes xmlns:wpc="http://schemas.microsoft.com/office/word/2010/wordprocessingCanvas" xmlns:cx="http://schemas.microsoft.com/office/drawing/2014/chartex" xmlns:cx1="http://schemas.microsoft.com/office/drawing/2015/9/8/chartex" xmlns:cx2="http://schemas.microsoft.com/office/drawing/2015/10/21/chartex" xmlns:cx3="http://schemas.microsoft.com/office/drawing/2016/5/9/chartex" xmlns:cx4="http://schemas.microsoft.com/office/drawing/2016/5/10/chartex" xmlns:cx5="http://schemas.microsoft.com/office/drawing/2016/5/11/chartex" xmlns:cx6="http://schemas.microsoft.com/office/drawing/2016/5/12/chartex" xmlns:cx7="http://schemas.microsoft.com/office/drawing/2016/5/13/chartex" xmlns:cx8="http://schemas.microsoft.com/office/drawing/2016/5/14/chartex" xmlns:mc="http://schemas.openxmlformats.org/markup-compatibility/2006" xmlns:aink="http://schemas.microsoft.com/office/drawing/2016/ink" xmlns:am3d="http://schemas.microsoft.com/office/drawing/2017/model3d" xmlns:o="urn:schemas-microsoft-com:office:office" xmlns:r="http://schemas.openxmlformats.org/officeDocument/2006/relationships" xmlns:m="http://schemas.openxmlformats.org/officeDocument/2006/math" xmlns:v="urn:schemas-microsoft-com:vml" xmlns:wp14="http://schemas.microsoft.com/office/word/2010/wordprocessingDrawing" xmlns:wp="http://schemas.openxmlformats.org/drawingml/2006/wordprocessingDrawing" xmlns:w10="urn:schemas-microsoft-com:office:word" xmlns:w="http://schemas.openxmlformats.org/wordprocessingml/2006/main" xmlns:w14="http://schemas.microsoft.com/office/word/2010/wordml" xmlns:w15="http://schemas.microsoft.com/office/word/2012/wordml" xmlns:w16cex="http://schemas.microsoft.com/office/word/2018/wordml/cex" xmlns:w16cid="http://schemas.microsoft.com/office/word/2016/wordml/cid" xmlns:w16="http://schemas.microsoft.com/office/word/2018/wordml" xmlns:w16sdtdh="http://schemas.microsoft.com/office/word/2020/wordml/sdtdatahash" xmlns:w16se="http://schemas.microsoft.com/office/word/2015/wordml/symex" xmlns:wpg="http://schemas.microsoft.com/office/word/2010/wordprocessingGroup" xmlns:wpi="http://schemas.microsoft.com/office/word/2010/wordprocessingInk" xmlns:wne="http://schemas.microsoft.com/office/word/2006/wordml" xmlns:wps="http://schemas.microsoft.com/office/word/2010/wordprocessingShape" mc:Ignorable="w14 w15 w16se w16cid w16 w16cex w16sdtdh wp14">
   <w:footnote w:type="separator" w:id="-1">
     <w:p>
       <w:pPr>
@@ -6114,7 +6637,7 @@
 </file>
 
 <file path=word/numbering.xml><?xml version="1.0" encoding="utf-8"?>
-<w:numbering xmlns:wpc="http://schemas.microsoft.com/office/word/2010/wordprocessingCanvas" xmlns:cx="http://schemas.microsoft.com/office/drawing/2014/chartex" xmlns:cx1="http://schemas.microsoft.com/office/drawing/2015/9/8/chartex" xmlns:cx2="http://schemas.microsoft.com/office/drawing/2015/10/21/chartex" xmlns:cx3="http://schemas.microsoft.com/office/drawing/2016/5/9/chartex" xmlns:cx4="http://schemas.microsoft.com/office/drawing/2016/5/10/chartex" xmlns:cx5="http://schemas.microsoft.com/office/drawing/2016/5/11/chartex" xmlns:cx6="http://schemas.microsoft.com/office/drawing/2016/5/12/chartex" xmlns:cx7="http://schemas.microsoft.com/office/drawing/2016/5/13/chartex" xmlns:cx8="http://schemas.microsoft.com/office/drawing/2016/5/14/chartex" xmlns:mc="http://schemas.openxmlformats.org/markup-compatibility/2006" xmlns:aink="http://schemas.microsoft.com/office/drawing/2016/ink" xmlns:am3d="http://schemas.microsoft.com/office/drawing/2017/model3d" xmlns:o="urn:schemas-microsoft-com:office:office" xmlns:oel="http://schemas.microsoft.com/office/2019/extlst" xmlns:r="http://schemas.openxmlformats.org/officeDocument/2006/relationships" xmlns:m="http://schemas.openxmlformats.org/officeDocument/2006/math" xmlns:v="urn:schemas-microsoft-com:vml" xmlns:wp14="http://schemas.microsoft.com/office/word/2010/wordprocessingDrawing" xmlns:wp="http://schemas.openxmlformats.org/drawingml/2006/wordprocessingDrawing" xmlns:w10="urn:schemas-microsoft-com:office:word" xmlns:w="http://schemas.openxmlformats.org/wordprocessingml/2006/main" xmlns:w14="http://schemas.microsoft.com/office/word/2010/wordml" xmlns:w15="http://schemas.microsoft.com/office/word/2012/wordml" xmlns:w16cex="http://schemas.microsoft.com/office/word/2018/wordml/cex" xmlns:w16cid="http://schemas.microsoft.com/office/word/2016/wordml/cid" xmlns:w16="http://schemas.microsoft.com/office/word/2018/wordml" xmlns:w16sdtdh="http://schemas.microsoft.com/office/word/2020/wordml/sdtdatahash" xmlns:w16se="http://schemas.microsoft.com/office/word/2015/wordml/symex" xmlns:wpg="http://schemas.microsoft.com/office/word/2010/wordprocessingGroup" xmlns:wpi="http://schemas.microsoft.com/office/word/2010/wordprocessingInk" xmlns:wne="http://schemas.microsoft.com/office/word/2006/wordml" xmlns:wps="http://schemas.microsoft.com/office/word/2010/wordprocessingShape" mc:Ignorable="w14 w15 w16se w16cid w16 w16cex w16sdtdh wp14">
+<w:numbering xmlns:wpc="http://schemas.microsoft.com/office/word/2010/wordprocessingCanvas" xmlns:cx="http://schemas.microsoft.com/office/drawing/2014/chartex" xmlns:cx1="http://schemas.microsoft.com/office/drawing/2015/9/8/chartex" xmlns:cx2="http://schemas.microsoft.com/office/drawing/2015/10/21/chartex" xmlns:cx3="http://schemas.microsoft.com/office/drawing/2016/5/9/chartex" xmlns:cx4="http://schemas.microsoft.com/office/drawing/2016/5/10/chartex" xmlns:cx5="http://schemas.microsoft.com/office/drawing/2016/5/11/chartex" xmlns:cx6="http://schemas.microsoft.com/office/drawing/2016/5/12/chartex" xmlns:cx7="http://schemas.microsoft.com/office/drawing/2016/5/13/chartex" xmlns:cx8="http://schemas.microsoft.com/office/drawing/2016/5/14/chartex" xmlns:mc="http://schemas.openxmlformats.org/markup-compatibility/2006" xmlns:aink="http://schemas.microsoft.com/office/drawing/2016/ink" xmlns:am3d="http://schemas.microsoft.com/office/drawing/2017/model3d" xmlns:o="urn:schemas-microsoft-com:office:office" xmlns:r="http://schemas.openxmlformats.org/officeDocument/2006/relationships" xmlns:m="http://schemas.openxmlformats.org/officeDocument/2006/math" xmlns:v="urn:schemas-microsoft-com:vml" xmlns:wp14="http://schemas.microsoft.com/office/word/2010/wordprocessingDrawing" xmlns:wp="http://schemas.openxmlformats.org/drawingml/2006/wordprocessingDrawing" xmlns:w10="urn:schemas-microsoft-com:office:word" xmlns:w="http://schemas.openxmlformats.org/wordprocessingml/2006/main" xmlns:w14="http://schemas.microsoft.com/office/word/2010/wordml" xmlns:w15="http://schemas.microsoft.com/office/word/2012/wordml" xmlns:w16cex="http://schemas.microsoft.com/office/word/2018/wordml/cex" xmlns:w16cid="http://schemas.microsoft.com/office/word/2016/wordml/cid" xmlns:w16="http://schemas.microsoft.com/office/word/2018/wordml" xmlns:w16sdtdh="http://schemas.microsoft.com/office/word/2020/wordml/sdtdatahash" xmlns:w16se="http://schemas.microsoft.com/office/word/2015/wordml/symex" xmlns:wpg="http://schemas.microsoft.com/office/word/2010/wordprocessingGroup" xmlns:wpi="http://schemas.microsoft.com/office/word/2010/wordprocessingInk" xmlns:wne="http://schemas.microsoft.com/office/word/2006/wordml" xmlns:wps="http://schemas.microsoft.com/office/word/2010/wordprocessingShape" mc:Ignorable="w14 w15 w16se w16cid w16 w16cex w16sdtdh wp14">
   <w:abstractNum w:abstractNumId="0" w15:restartNumberingAfterBreak="0">
     <w:nsid w:val="054C69EC"/>
     <w:multiLevelType w:val="hybridMultilevel"/>
@@ -7462,6 +7985,118 @@
     </w:lvl>
   </w:abstractNum>
   <w:abstractNum w:abstractNumId="13" w15:restartNumberingAfterBreak="0">
+    <w:nsid w:val="630460B2"/>
+    <w:multiLevelType w:val="hybridMultilevel"/>
+    <w:tmpl w:val="2042F01A"/>
+    <w:lvl w:ilvl="0" w:tplc="ACF82E42">
+      <w:numFmt w:val="bullet"/>
+      <w:lvlText w:val=""/>
+      <w:lvlJc w:val="left"/>
+      <w:pPr>
+        <w:ind w:left="720" w:hanging="360"/>
+      </w:pPr>
+      <w:rPr>
+        <w:rFonts w:ascii="Symbol" w:eastAsiaTheme="minorHAnsi" w:hAnsi="Symbol" w:cstheme="minorBidi" w:hint="default"/>
+      </w:rPr>
+    </w:lvl>
+    <w:lvl w:ilvl="1" w:tplc="04100003" w:tentative="1">
+      <w:start w:val="1"/>
+      <w:numFmt w:val="bullet"/>
+      <w:lvlText w:val="o"/>
+      <w:lvlJc w:val="left"/>
+      <w:pPr>
+        <w:ind w:left="1440" w:hanging="360"/>
+      </w:pPr>
+      <w:rPr>
+        <w:rFonts w:ascii="Courier New" w:hAnsi="Courier New" w:cs="Courier New" w:hint="default"/>
+      </w:rPr>
+    </w:lvl>
+    <w:lvl w:ilvl="2" w:tplc="04100005" w:tentative="1">
+      <w:start w:val="1"/>
+      <w:numFmt w:val="bullet"/>
+      <w:lvlText w:val=""/>
+      <w:lvlJc w:val="left"/>
+      <w:pPr>
+        <w:ind w:left="2160" w:hanging="360"/>
+      </w:pPr>
+      <w:rPr>
+        <w:rFonts w:ascii="Wingdings" w:hAnsi="Wingdings" w:hint="default"/>
+      </w:rPr>
+    </w:lvl>
+    <w:lvl w:ilvl="3" w:tplc="04100001" w:tentative="1">
+      <w:start w:val="1"/>
+      <w:numFmt w:val="bullet"/>
+      <w:lvlText w:val=""/>
+      <w:lvlJc w:val="left"/>
+      <w:pPr>
+        <w:ind w:left="2880" w:hanging="360"/>
+      </w:pPr>
+      <w:rPr>
+        <w:rFonts w:ascii="Symbol" w:hAnsi="Symbol" w:hint="default"/>
+      </w:rPr>
+    </w:lvl>
+    <w:lvl w:ilvl="4" w:tplc="04100003" w:tentative="1">
+      <w:start w:val="1"/>
+      <w:numFmt w:val="bullet"/>
+      <w:lvlText w:val="o"/>
+      <w:lvlJc w:val="left"/>
+      <w:pPr>
+        <w:ind w:left="3600" w:hanging="360"/>
+      </w:pPr>
+      <w:rPr>
+        <w:rFonts w:ascii="Courier New" w:hAnsi="Courier New" w:cs="Courier New" w:hint="default"/>
+      </w:rPr>
+    </w:lvl>
+    <w:lvl w:ilvl="5" w:tplc="04100005" w:tentative="1">
+      <w:start w:val="1"/>
+      <w:numFmt w:val="bullet"/>
+      <w:lvlText w:val=""/>
+      <w:lvlJc w:val="left"/>
+      <w:pPr>
+        <w:ind w:left="4320" w:hanging="360"/>
+      </w:pPr>
+      <w:rPr>
+        <w:rFonts w:ascii="Wingdings" w:hAnsi="Wingdings" w:hint="default"/>
+      </w:rPr>
+    </w:lvl>
+    <w:lvl w:ilvl="6" w:tplc="04100001" w:tentative="1">
+      <w:start w:val="1"/>
+      <w:numFmt w:val="bullet"/>
+      <w:lvlText w:val=""/>
+      <w:lvlJc w:val="left"/>
+      <w:pPr>
+        <w:ind w:left="5040" w:hanging="360"/>
+      </w:pPr>
+      <w:rPr>
+        <w:rFonts w:ascii="Symbol" w:hAnsi="Symbol" w:hint="default"/>
+      </w:rPr>
+    </w:lvl>
+    <w:lvl w:ilvl="7" w:tplc="04100003" w:tentative="1">
+      <w:start w:val="1"/>
+      <w:numFmt w:val="bullet"/>
+      <w:lvlText w:val="o"/>
+      <w:lvlJc w:val="left"/>
+      <w:pPr>
+        <w:ind w:left="5760" w:hanging="360"/>
+      </w:pPr>
+      <w:rPr>
+        <w:rFonts w:ascii="Courier New" w:hAnsi="Courier New" w:cs="Courier New" w:hint="default"/>
+      </w:rPr>
+    </w:lvl>
+    <w:lvl w:ilvl="8" w:tplc="04100005" w:tentative="1">
+      <w:start w:val="1"/>
+      <w:numFmt w:val="bullet"/>
+      <w:lvlText w:val=""/>
+      <w:lvlJc w:val="left"/>
+      <w:pPr>
+        <w:ind w:left="6480" w:hanging="360"/>
+      </w:pPr>
+      <w:rPr>
+        <w:rFonts w:ascii="Wingdings" w:hAnsi="Wingdings" w:hint="default"/>
+      </w:rPr>
+    </w:lvl>
+  </w:abstractNum>
+  <w:abstractNum w:abstractNumId="14" w15:restartNumberingAfterBreak="0">
     <w:nsid w:val="70C62E3E"/>
     <w:multiLevelType w:val="hybridMultilevel"/>
     <w:tmpl w:val="5AEEC49C"/>
@@ -7574,7 +8209,7 @@
       </w:rPr>
     </w:lvl>
   </w:abstractNum>
-  <w:abstractNum w:abstractNumId="14" w15:restartNumberingAfterBreak="0">
+  <w:abstractNum w:abstractNumId="15" w15:restartNumberingAfterBreak="0">
     <w:nsid w:val="78C571D5"/>
     <w:multiLevelType w:val="hybridMultilevel"/>
     <w:tmpl w:val="778CC3C4"/>
@@ -7660,7 +8295,7 @@
       </w:pPr>
     </w:lvl>
   </w:abstractNum>
-  <w:abstractNum w:abstractNumId="15" w15:restartNumberingAfterBreak="0">
+  <w:abstractNum w:abstractNumId="16" w15:restartNumberingAfterBreak="0">
     <w:nsid w:val="7E485424"/>
     <w:multiLevelType w:val="multilevel"/>
     <w:tmpl w:val="4F0257BA"/>
@@ -7773,7 +8408,7 @@
       </w:rPr>
     </w:lvl>
   </w:abstractNum>
-  <w:abstractNum w:abstractNumId="16" w15:restartNumberingAfterBreak="0">
+  <w:abstractNum w:abstractNumId="17" w15:restartNumberingAfterBreak="0">
     <w:nsid w:val="7F7F0496"/>
     <w:multiLevelType w:val="multilevel"/>
     <w:tmpl w:val="609E0264"/>
@@ -7886,56 +8521,59 @@
       </w:rPr>
     </w:lvl>
   </w:abstractNum>
-  <w:num w:numId="1" w16cid:durableId="954824706">
+  <w:num w:numId="1">
     <w:abstractNumId w:val="12"/>
   </w:num>
-  <w:num w:numId="2" w16cid:durableId="1685084882">
+  <w:num w:numId="2">
+    <w:abstractNumId w:val="15"/>
+  </w:num>
+  <w:num w:numId="3">
+    <w:abstractNumId w:val="7"/>
+  </w:num>
+  <w:num w:numId="4">
+    <w:abstractNumId w:val="10"/>
+  </w:num>
+  <w:num w:numId="5">
+    <w:abstractNumId w:val="9"/>
+  </w:num>
+  <w:num w:numId="6">
     <w:abstractNumId w:val="14"/>
   </w:num>
-  <w:num w:numId="3" w16cid:durableId="643464157">
-    <w:abstractNumId w:val="7"/>
-  </w:num>
-  <w:num w:numId="4" w16cid:durableId="717238501">
-    <w:abstractNumId w:val="10"/>
-  </w:num>
-  <w:num w:numId="5" w16cid:durableId="1093629827">
-    <w:abstractNumId w:val="9"/>
-  </w:num>
-  <w:num w:numId="6" w16cid:durableId="934483313">
-    <w:abstractNumId w:val="13"/>
-  </w:num>
-  <w:num w:numId="7" w16cid:durableId="1355813907">
+  <w:num w:numId="7">
     <w:abstractNumId w:val="5"/>
   </w:num>
-  <w:num w:numId="8" w16cid:durableId="1757894603">
+  <w:num w:numId="8">
     <w:abstractNumId w:val="1"/>
   </w:num>
-  <w:num w:numId="9" w16cid:durableId="1348365575">
+  <w:num w:numId="9">
     <w:abstractNumId w:val="6"/>
   </w:num>
-  <w:num w:numId="10" w16cid:durableId="1817918994">
+  <w:num w:numId="10">
     <w:abstractNumId w:val="8"/>
   </w:num>
-  <w:num w:numId="11" w16cid:durableId="547571489">
+  <w:num w:numId="11">
     <w:abstractNumId w:val="3"/>
   </w:num>
-  <w:num w:numId="12" w16cid:durableId="2038775115">
+  <w:num w:numId="12">
     <w:abstractNumId w:val="0"/>
   </w:num>
-  <w:num w:numId="13" w16cid:durableId="1271354980">
+  <w:num w:numId="13">
     <w:abstractNumId w:val="2"/>
   </w:num>
-  <w:num w:numId="14" w16cid:durableId="1845977070">
+  <w:num w:numId="14">
     <w:abstractNumId w:val="4"/>
   </w:num>
-  <w:num w:numId="15" w16cid:durableId="1798521050">
+  <w:num w:numId="15">
+    <w:abstractNumId w:val="17"/>
+  </w:num>
+  <w:num w:numId="16">
     <w:abstractNumId w:val="16"/>
   </w:num>
-  <w:num w:numId="16" w16cid:durableId="1864440385">
-    <w:abstractNumId w:val="15"/>
+  <w:num w:numId="17">
+    <w:abstractNumId w:val="11"/>
   </w:num>
-  <w:num w:numId="17" w16cid:durableId="57092837">
-    <w:abstractNumId w:val="11"/>
+  <w:num w:numId="18">
+    <w:abstractNumId w:val="13"/>
   </w:num>
 </w:numbering>
 </file>
@@ -8575,7 +9213,7 @@
 </file>
 
 <file path=word/glossary/document.xml><?xml version="1.0" encoding="utf-8"?>
-<w:glossaryDocument xmlns:wpc="http://schemas.microsoft.com/office/word/2010/wordprocessingCanvas" xmlns:cx="http://schemas.microsoft.com/office/drawing/2014/chartex" xmlns:cx1="http://schemas.microsoft.com/office/drawing/2015/9/8/chartex" xmlns:cx2="http://schemas.microsoft.com/office/drawing/2015/10/21/chartex" xmlns:cx3="http://schemas.microsoft.com/office/drawing/2016/5/9/chartex" xmlns:cx4="http://schemas.microsoft.com/office/drawing/2016/5/10/chartex" xmlns:cx5="http://schemas.microsoft.com/office/drawing/2016/5/11/chartex" xmlns:cx6="http://schemas.microsoft.com/office/drawing/2016/5/12/chartex" xmlns:cx7="http://schemas.microsoft.com/office/drawing/2016/5/13/chartex" xmlns:cx8="http://schemas.microsoft.com/office/drawing/2016/5/14/chartex" xmlns:mc="http://schemas.openxmlformats.org/markup-compatibility/2006" xmlns:aink="http://schemas.microsoft.com/office/drawing/2016/ink" xmlns:am3d="http://schemas.microsoft.com/office/drawing/2017/model3d" xmlns:o="urn:schemas-microsoft-com:office:office" xmlns:oel="http://schemas.microsoft.com/office/2019/extlst" xmlns:r="http://schemas.openxmlformats.org/officeDocument/2006/relationships" xmlns:m="http://schemas.openxmlformats.org/officeDocument/2006/math" xmlns:v="urn:schemas-microsoft-com:vml" xmlns:wp14="http://schemas.microsoft.com/office/word/2010/wordprocessingDrawing" xmlns:wp="http://schemas.openxmlformats.org/drawingml/2006/wordprocessingDrawing" xmlns:w10="urn:schemas-microsoft-com:office:word" xmlns:w="http://schemas.openxmlformats.org/wordprocessingml/2006/main" xmlns:w14="http://schemas.microsoft.com/office/word/2010/wordml" xmlns:w15="http://schemas.microsoft.com/office/word/2012/wordml" xmlns:w16cex="http://schemas.microsoft.com/office/word/2018/wordml/cex" xmlns:w16cid="http://schemas.microsoft.com/office/word/2016/wordml/cid" xmlns:w16="http://schemas.microsoft.com/office/word/2018/wordml" xmlns:w16sdtdh="http://schemas.microsoft.com/office/word/2020/wordml/sdtdatahash" xmlns:w16se="http://schemas.microsoft.com/office/word/2015/wordml/symex" xmlns:wpg="http://schemas.microsoft.com/office/word/2010/wordprocessingGroup" xmlns:wpi="http://schemas.microsoft.com/office/word/2010/wordprocessingInk" xmlns:wne="http://schemas.microsoft.com/office/word/2006/wordml" xmlns:wps="http://schemas.microsoft.com/office/word/2010/wordprocessingShape" mc:Ignorable="w14 w15 w16se w16cid w16 w16cex w16sdtdh wp14">
+<w:glossaryDocument xmlns:wpc="http://schemas.microsoft.com/office/word/2010/wordprocessingCanvas" xmlns:cx="http://schemas.microsoft.com/office/drawing/2014/chartex" xmlns:cx1="http://schemas.microsoft.com/office/drawing/2015/9/8/chartex" xmlns:cx2="http://schemas.microsoft.com/office/drawing/2015/10/21/chartex" xmlns:cx3="http://schemas.microsoft.com/office/drawing/2016/5/9/chartex" xmlns:cx4="http://schemas.microsoft.com/office/drawing/2016/5/10/chartex" xmlns:cx5="http://schemas.microsoft.com/office/drawing/2016/5/11/chartex" xmlns:cx6="http://schemas.microsoft.com/office/drawing/2016/5/12/chartex" xmlns:cx7="http://schemas.microsoft.com/office/drawing/2016/5/13/chartex" xmlns:cx8="http://schemas.microsoft.com/office/drawing/2016/5/14/chartex" xmlns:mc="http://schemas.openxmlformats.org/markup-compatibility/2006" xmlns:aink="http://schemas.microsoft.com/office/drawing/2016/ink" xmlns:am3d="http://schemas.microsoft.com/office/drawing/2017/model3d" xmlns:o="urn:schemas-microsoft-com:office:office" xmlns:r="http://schemas.openxmlformats.org/officeDocument/2006/relationships" xmlns:m="http://schemas.openxmlformats.org/officeDocument/2006/math" xmlns:v="urn:schemas-microsoft-com:vml" xmlns:wp14="http://schemas.microsoft.com/office/word/2010/wordprocessingDrawing" xmlns:wp="http://schemas.openxmlformats.org/drawingml/2006/wordprocessingDrawing" xmlns:w10="urn:schemas-microsoft-com:office:word" xmlns:w="http://schemas.openxmlformats.org/wordprocessingml/2006/main" xmlns:w14="http://schemas.microsoft.com/office/word/2010/wordml" xmlns:w15="http://schemas.microsoft.com/office/word/2012/wordml" xmlns:w16cex="http://schemas.microsoft.com/office/word/2018/wordml/cex" xmlns:w16cid="http://schemas.microsoft.com/office/word/2016/wordml/cid" xmlns:w16="http://schemas.microsoft.com/office/word/2018/wordml" xmlns:w16sdtdh="http://schemas.microsoft.com/office/word/2020/wordml/sdtdatahash" xmlns:w16se="http://schemas.microsoft.com/office/word/2015/wordml/symex" xmlns:wpg="http://schemas.microsoft.com/office/word/2010/wordprocessingGroup" xmlns:wpi="http://schemas.microsoft.com/office/word/2010/wordprocessingInk" xmlns:wne="http://schemas.microsoft.com/office/word/2006/wordml" xmlns:wps="http://schemas.microsoft.com/office/word/2010/wordprocessingShape" mc:Ignorable="w14 w15 w16se w16cid w16 w16cex w16sdtdh wp14">
   <w:docParts>
     <w:docPart>
       <w:docPartPr>
@@ -8618,16 +9256,17 @@
     <w:charset w:val="00"/>
     <w:family w:val="roman"/>
     <w:pitch w:val="variable"/>
-    <w:sig w:usb0="00000287" w:usb1="00000000" w:usb2="00000000" w:usb3="00000000" w:csb0="0000009F" w:csb1="00000000"/>
+    <w:sig w:usb0="00000287" w:usb1="00000002" w:usb2="00000000" w:usb3="00000000" w:csb0="0000009F" w:csb1="00000000"/>
   </w:font>
   <w:font w:name="Calibri">
     <w:panose1 w:val="020F0502020204030204"/>
     <w:charset w:val="00"/>
     <w:family w:val="swiss"/>
     <w:pitch w:val="variable"/>
-    <w:sig w:usb0="E4002EFF" w:usb1="C000247B" w:usb2="00000009" w:usb3="00000000" w:csb0="000001FF" w:csb1="00000000"/>
+    <w:sig w:usb0="E0002AFF" w:usb1="C000247B" w:usb2="00000009" w:usb3="00000000" w:csb0="000001FF" w:csb1="00000000"/>
   </w:font>
   <w:font w:name="Sanskrit Text">
+    <w:panose1 w:val="02020503050405020304"/>
     <w:charset w:val="00"/>
     <w:family w:val="roman"/>
     <w:pitch w:val="variable"/>
@@ -8635,10 +9274,10 @@
   </w:font>
   <w:font w:name="Wingdings">
     <w:panose1 w:val="05000000000000000000"/>
-    <w:charset w:val="02"/>
-    <w:family w:val="auto"/>
+    <w:charset w:val="4D"/>
+    <w:family w:val="decorative"/>
     <w:pitch w:val="variable"/>
-    <w:sig w:usb0="00000000" w:usb1="10000000" w:usb2="00000000" w:usb3="00000000" w:csb0="80000000" w:csb1="00000000"/>
+    <w:sig w:usb0="00000003" w:usb1="00000000" w:usb2="00000000" w:usb3="00000000" w:csb0="80000001" w:csb1="00000000"/>
   </w:font>
   <w:font w:name="Times New Roman">
     <w:panose1 w:val="02020603050405020304"/>
@@ -8650,23 +9289,23 @@
   <w:font w:name="Symbol">
     <w:panose1 w:val="05050102010706020507"/>
     <w:charset w:val="02"/>
-    <w:family w:val="roman"/>
+    <w:family w:val="decorative"/>
     <w:pitch w:val="variable"/>
-    <w:sig w:usb0="00000000" w:usb1="10000000" w:usb2="00000000" w:usb3="00000000" w:csb0="80000000" w:csb1="00000000"/>
+    <w:sig w:usb0="00000003" w:usb1="10000000" w:usb2="00000000" w:usb3="00000000" w:csb0="80000001" w:csb1="00000000"/>
   </w:font>
   <w:font w:name="Courier New">
     <w:panose1 w:val="02070309020205020404"/>
     <w:charset w:val="00"/>
     <w:family w:val="modern"/>
     <w:pitch w:val="fixed"/>
-    <w:sig w:usb0="E0002EFF" w:usb1="C0007843" w:usb2="00000009" w:usb3="00000000" w:csb0="000001FF" w:csb1="00000000"/>
+    <w:sig w:usb0="E0002AFF" w:usb1="C0007843" w:usb2="00000009" w:usb3="00000000" w:csb0="000001FF" w:csb1="00000000"/>
   </w:font>
   <w:font w:name="Calibri Light">
     <w:panose1 w:val="020F0302020204030204"/>
     <w:charset w:val="00"/>
     <w:family w:val="swiss"/>
     <w:pitch w:val="variable"/>
-    <w:sig w:usb0="E4002EFF" w:usb1="C000247B" w:usb2="00000009" w:usb3="00000000" w:csb0="000001FF" w:csb1="00000000"/>
+    <w:sig w:usb0="E0002AFF" w:usb1="C000247B" w:usb2="00000009" w:usb3="00000000" w:csb0="000001FF" w:csb1="00000000"/>
   </w:font>
 </w:fonts>
 </file>
@@ -8698,6 +9337,7 @@
     <w:rsid w:val="004B4486"/>
     <w:rsid w:val="004E265E"/>
     <w:rsid w:val="005E75A6"/>
+    <w:rsid w:val="006155F1"/>
     <w:rsid w:val="007261F5"/>
     <w:rsid w:val="007A7662"/>
     <w:rsid w:val="0088703C"/>

</xml_diff>